<commit_message>
working on manuscript, Figure 1 created
</commit_message>
<xml_diff>
--- a/docs/manuscript/cy3sabiork.docx
+++ b/docs/manuscript/cy3sabiork.docx
@@ -244,17 +244,6 @@
     </w:p>
     <w:p>
       <w:pPr>
-        <w:ind w:firstLine="0"/>
-        <w:contextualSpacing w:val="0"/>
-      </w:pPr>
-      <w:r>
-        <w:rPr>
-          <w:rtl w:val="0"/>
-        </w:rPr>
-      </w:r>
-    </w:p>
-    <w:p>
-      <w:pPr>
         <w:spacing w:line="288" w:lineRule="auto"/>
         <w:ind w:firstLine="180"/>
         <w:contextualSpacing w:val="0"/>
@@ -339,19 +328,7 @@
     </w:p>
     <w:p>
       <w:pPr>
-        <w:spacing w:line="288" w:lineRule="auto"/>
-        <w:ind w:firstLine="180"/>
-        <w:contextualSpacing w:val="0"/>
-        <w:jc w:val="both"/>
-      </w:pPr>
-      <w:r>
-        <w:rPr>
-          <w:rtl w:val="0"/>
-        </w:rPr>
-      </w:r>
-    </w:p>
-    <w:p>
-      <w:pPr>
+        <w:ind w:left="0" w:firstLine="0"/>
         <w:contextualSpacing w:val="0"/>
       </w:pPr>
       <w:r>
@@ -443,472 +420,35 @@
     </w:p>
     <w:p>
       <w:pPr>
-        <w:pStyle w:val="Heading2"/>
-        <w:ind w:firstLine="720"/>
-        <w:contextualSpacing w:val="0"/>
-      </w:pPr>
-      <w:bookmarkStart w:colFirst="0" w:colLast="0" w:name="h.atso2zufk1jz" w:id="4"/>
-      <w:bookmarkEnd w:id="4"/>
-      <w:r>
-        <w:rPr>
-          <w:rtl w:val="0"/>
-        </w:rPr>
-        <w:t xml:space="preserve">Importance of kinetic information for computational modelling. </w:t>
-      </w:r>
-    </w:p>
-    <w:p>
-      <w:pPr>
-        <w:spacing w:line="288" w:lineRule="auto"/>
-        <w:ind w:left="0" w:firstLine="0"/>
-        <w:contextualSpacing w:val="0"/>
-        <w:jc w:val="both"/>
-      </w:pPr>
-      <w:r>
-        <w:rPr>
-          <w:rtl w:val="0"/>
-        </w:rPr>
-        <w:t xml:space="preserve">“The systematic study of complex interactions in biological systems requires detailed qualitative and quantitative information about single biochemical reactions in order to understand better the entirety of processes that happen in a biological system. For the quantitative analysis of biochemical reactions by modelling their enzyme kinetics, reliable kinetic data for the individual reaction steps are essential.”{Wittig2012}</w:t>
-      </w:r>
-    </w:p>
-    <w:p>
-      <w:pPr>
-        <w:ind w:firstLine="0"/>
-        <w:contextualSpacing w:val="0"/>
-      </w:pPr>
-      <w:r>
-        <w:rPr>
-          <w:rtl w:val="0"/>
-        </w:rPr>
-        <w:t xml:space="preserve">One of the main challenges in kinetic modeling of biochemical systems is the availability of reliable parameters from the literature. </w:t>
-      </w:r>
-    </w:p>
-    <w:p>
-      <w:pPr>
-        <w:ind w:firstLine="0"/>
-        <w:contextualSpacing w:val="0"/>
-      </w:pPr>
-      <w:r>
-        <w:rPr>
-          <w:rtl w:val="0"/>
-        </w:rPr>
-        <w:t xml:space="preserve">“modellers who are trying to integrate published data into simulatable computer models. Both search for kinetic parameters and additional information in databases for enzymatic reaction kinetics” {Wittig2014}</w:t>
-      </w:r>
-    </w:p>
-    <w:p>
-      <w:pPr>
-        <w:ind w:firstLine="0"/>
-        <w:contextualSpacing w:val="0"/>
-      </w:pPr>
-      <w:r>
-        <w:rPr>
-          <w:rtl w:val="0"/>
-        </w:rPr>
-        <w:t xml:space="preserve">“For dynamic modelling and simulation of biochemical reactions and complex networks, computational methods are used that either describe the reaction dynamics as an approximate estimation applying convenience kinetics [1] or require detailed information on the reactions and their kinetics. This required information includes kinetic parameters with their rate equations that describe the dynamic behaviour of the reactions over time, as well as detailed descriptions of how these were determined”{Wittig2014}</w:t>
-      </w:r>
-    </w:p>
-    <w:p>
-      <w:pPr>
-        <w:spacing w:line="288" w:lineRule="auto"/>
-        <w:ind w:firstLine="0"/>
-        <w:contextualSpacing w:val="0"/>
-        <w:jc w:val="both"/>
-      </w:pPr>
-      <w:r>
-        <w:rPr>
-          <w:rtl w:val="0"/>
-        </w:rPr>
-        <w:t xml:space="preserve">“Kinetic data of biochemical reactions are essential to create models of biochemical reaction networks and to obtain a better understanding of the processes in living cells.” {Wittig2014} </w:t>
-      </w:r>
-    </w:p>
-    <w:p>
-      <w:pPr>
-        <w:spacing w:line="288" w:lineRule="auto"/>
-        <w:ind w:firstLine="0"/>
-        <w:contextualSpacing w:val="0"/>
-        <w:jc w:val="both"/>
-      </w:pPr>
-      <w:r>
-        <w:rPr>
-          <w:rtl w:val="0"/>
-        </w:rPr>
-      </w:r>
-    </w:p>
-    <w:p>
-      <w:pPr>
-        <w:spacing w:line="288" w:lineRule="auto"/>
-        <w:ind w:firstLine="0"/>
-        <w:contextualSpacing w:val="0"/>
-        <w:jc w:val="both"/>
-      </w:pPr>
-      <w:r>
-        <w:rPr>
-          <w:rtl w:val="0"/>
-        </w:rPr>
-      </w:r>
-    </w:p>
-    <w:p>
-      <w:pPr>
-        <w:spacing w:line="288" w:lineRule="auto"/>
-        <w:ind w:firstLine="0"/>
-        <w:contextualSpacing w:val="0"/>
-        <w:jc w:val="both"/>
-      </w:pPr>
-      <w:r>
-        <w:rPr>
-          <w:rtl w:val="0"/>
-        </w:rPr>
-      </w:r>
-    </w:p>
-    <w:p>
-      <w:pPr>
-        <w:spacing w:line="288" w:lineRule="auto"/>
-        <w:ind w:firstLine="0"/>
-        <w:contextualSpacing w:val="0"/>
-        <w:jc w:val="both"/>
-      </w:pPr>
-      <w:r>
-        <w:rPr>
-          <w:rtl w:val="0"/>
-        </w:rPr>
-      </w:r>
-    </w:p>
-    <w:p>
-      <w:pPr>
-        <w:spacing w:line="288" w:lineRule="auto"/>
-        <w:ind w:firstLine="0"/>
-        <w:contextualSpacing w:val="0"/>
-        <w:jc w:val="both"/>
-      </w:pPr>
-      <w:r>
-        <w:rPr>
-          <w:rtl w:val="0"/>
-        </w:rPr>
-      </w:r>
-    </w:p>
-    <w:p>
-      <w:pPr>
-        <w:spacing w:line="288" w:lineRule="auto"/>
-        <w:ind w:firstLine="0"/>
-        <w:contextualSpacing w:val="0"/>
-        <w:jc w:val="both"/>
-      </w:pPr>
-      <w:r>
-        <w:rPr>
-          <w:rtl w:val="0"/>
-        </w:rPr>
-      </w:r>
-    </w:p>
-    <w:p>
-      <w:pPr>
-        <w:pStyle w:val="Heading2"/>
-        <w:ind w:firstLine="0"/>
-        <w:contextualSpacing w:val="0"/>
-      </w:pPr>
-      <w:bookmarkStart w:colFirst="0" w:colLast="0" w:name="h.c5cbyoesjj69" w:id="5"/>
-      <w:bookmarkEnd w:id="5"/>
-      <w:r>
-        <w:rPr>
-          <w:rtl w:val="0"/>
-        </w:rPr>
-        <w:tab/>
-        <w:t xml:space="preserve">Databases</w:t>
-      </w:r>
-    </w:p>
-    <w:p>
-      <w:pPr>
-        <w:spacing w:line="288" w:lineRule="auto"/>
-        <w:ind w:firstLine="0"/>
-        <w:contextualSpacing w:val="0"/>
-        <w:jc w:val="both"/>
-      </w:pPr>
-      <w:r>
-        <w:rPr>
-          <w:rtl w:val="0"/>
-        </w:rPr>
-        <w:t xml:space="preserve">“In recent years, biological databases for different data types have been developed. The advantages of these databases lie in their unified structure, searchability and the potential for augmented analysis by software, which supports the modelling process.” {Wittig2014} </w:t>
-      </w:r>
-    </w:p>
-    <w:p>
-      <w:pPr>
-        <w:spacing w:line="288" w:lineRule="auto"/>
-        <w:ind w:firstLine="0"/>
-        <w:contextualSpacing w:val="0"/>
-        <w:jc w:val="both"/>
-      </w:pPr>
-      <w:r>
-        <w:rPr>
-          <w:rtl w:val="0"/>
-        </w:rPr>
-        <w:t xml:space="preserve">Included amongst them are databases that contain enzyme and reaction kinetics data to support the modelling and simulation processes: enzyme databases such as BRENDA {Scheer2011} or protein databases such as UniProtKB {UniProtConsortium2011}, which both also store kinetic parameters.”{Wittig2014}</w:t>
-      </w:r>
-      <w:r>
-        <w:rPr>
-          <w:rtl w:val="0"/>
-        </w:rPr>
-      </w:r>
-    </w:p>
-    <w:p>
-      <w:pPr>
-        <w:spacing w:line="288" w:lineRule="auto"/>
-        <w:ind w:left="0" w:firstLine="0"/>
-        <w:contextualSpacing w:val="0"/>
-        <w:jc w:val="both"/>
-      </w:pPr>
-      <w:r>
-        <w:rPr>
-          <w:rtl w:val="0"/>
-        </w:rPr>
-      </w:r>
-    </w:p>
-    <w:p>
-      <w:pPr>
-        <w:ind w:firstLine="0"/>
-        <w:contextualSpacing w:val="0"/>
-      </w:pPr>
-      <w:r>
-        <w:rPr>
-          <w:rtl w:val="0"/>
-        </w:rPr>
-        <w:t xml:space="preserve">“Especially for computational modelling and computer assisted exchange of knowledge, a definition of standard data exchange formats and a common language are essential [20]. Therefore, the use of existing ontologies and controlled vocabularies for all reaction participants (e.g. small chemical compounds and proteins), as well as for kinetic rate laws, parameters, units, etc., is becoming more and more essential.” {Wittig2014}</w:t>
-      </w:r>
-    </w:p>
-    <w:p>
-      <w:pPr>
-        <w:pStyle w:val="Heading2"/>
-        <w:ind w:left="360" w:firstLine="0"/>
-        <w:contextualSpacing w:val="0"/>
-      </w:pPr>
-      <w:bookmarkStart w:colFirst="0" w:colLast="0" w:name="h.oc6z43kywutm" w:id="6"/>
-      <w:bookmarkEnd w:id="6"/>
-      <w:r>
-        <w:rPr>
-          <w:rtl w:val="0"/>
-        </w:rPr>
-        <w:t xml:space="preserve">SABIO-RK</w:t>
-      </w:r>
-    </w:p>
-    <w:p>
-      <w:pPr>
-        <w:ind w:firstLine="0"/>
-        <w:contextualSpacing w:val="0"/>
-      </w:pPr>
-      <w:r>
-        <w:rPr>
-          <w:rtl w:val="0"/>
-        </w:rPr>
-        <w:t xml:space="preserve">SABIO-RK, a curated database for biochemical reaction kinetics</w:t>
-      </w:r>
-    </w:p>
-    <w:p>
-      <w:pPr>
-        <w:contextualSpacing w:val="0"/>
-      </w:pPr>
-      <w:r>
-        <w:rPr>
-          <w:rtl w:val="0"/>
-        </w:rPr>
-      </w:r>
-    </w:p>
-    <w:p>
-      <w:pPr>
-        <w:spacing w:line="288" w:lineRule="auto"/>
-        <w:ind w:left="0" w:firstLine="0"/>
-        <w:contextualSpacing w:val="0"/>
-        <w:jc w:val="both"/>
-      </w:pPr>
-      <w:r>
-        <w:rPr>
-          <w:rtl w:val="0"/>
-        </w:rPr>
-        <w:t xml:space="preserve">SABIO-RK (http://sabio.h-its.org/) is a manually curated database storing comprehensive information about biochemical reactions and their kinetic properties. SABIO-RK offers standardized data manually extracted from the literature and</w:t>
-      </w:r>
-    </w:p>
-    <w:p>
-      <w:pPr>
-        <w:spacing w:line="288" w:lineRule="auto"/>
-        <w:ind w:left="0" w:firstLine="0"/>
-        <w:contextualSpacing w:val="0"/>
-        <w:jc w:val="both"/>
-      </w:pPr>
-      <w:r>
-        <w:rPr>
-          <w:rtl w:val="0"/>
-        </w:rPr>
-        <w:t xml:space="preserve">data directly submitted from lab experiments {Wittig2012, Wittig2014}. </w:t>
-      </w:r>
-    </w:p>
-    <w:p>
-      <w:pPr>
-        <w:spacing w:line="288" w:lineRule="auto"/>
-        <w:ind w:left="0" w:firstLine="0"/>
-        <w:contextualSpacing w:val="0"/>
-        <w:jc w:val="both"/>
-      </w:pPr>
-      <w:r>
-        <w:rPr>
-          <w:rtl w:val="0"/>
-        </w:rPr>
-      </w:r>
-    </w:p>
-    <w:p>
-      <w:pPr>
-        <w:spacing w:line="288" w:lineRule="auto"/>
-        <w:ind w:left="0" w:firstLine="0"/>
-        <w:contextualSpacing w:val="0"/>
-        <w:jc w:val="both"/>
-      </w:pPr>
-      <w:r>
-        <w:rPr>
-          <w:rtl w:val="0"/>
-        </w:rPr>
-        <w:t xml:space="preserve">“The SABIO-RK database has been developed to meet these requirements and to support scientists in modelling and understanding of complex biochemical networks by structuring kinetic data and related information from the literature.” {Wittig2014}</w:t>
-      </w:r>
-    </w:p>
-    <w:p>
-      <w:pPr>
-        <w:spacing w:line="288" w:lineRule="auto"/>
-        <w:ind w:left="0" w:firstLine="0"/>
-        <w:contextualSpacing w:val="0"/>
-        <w:jc w:val="both"/>
-      </w:pPr>
-      <w:r>
-        <w:rPr>
-          <w:rtl w:val="0"/>
-        </w:rPr>
-      </w:r>
-    </w:p>
-    <w:p>
-      <w:pPr>
-        <w:spacing w:line="288" w:lineRule="auto"/>
-        <w:ind w:left="0" w:firstLine="0"/>
-        <w:contextualSpacing w:val="0"/>
-        <w:jc w:val="both"/>
-      </w:pPr>
-      <w:r>
-        <w:rPr>
-          <w:rtl w:val="0"/>
-        </w:rPr>
-        <w:t xml:space="preserve">“SABIO-RK (1,2) was developed as a database to store and structure kinetic data of biochemical reactions and their related information to support modellers and wet-lab scientists in understanding complex biochemical Networks.” {Wittig2012}</w:t>
-      </w:r>
-    </w:p>
-    <w:p>
-      <w:pPr>
-        <w:spacing w:line="288" w:lineRule="auto"/>
-        <w:ind w:left="0" w:firstLine="0"/>
-        <w:contextualSpacing w:val="0"/>
-        <w:jc w:val="both"/>
-      </w:pPr>
-      <w:r>
-        <w:rPr>
-          <w:rtl w:val="0"/>
-        </w:rPr>
-      </w:r>
-    </w:p>
-    <w:p>
-      <w:pPr>
-        <w:spacing w:line="288" w:lineRule="auto"/>
-        <w:ind w:left="0" w:firstLine="0"/>
-        <w:contextualSpacing w:val="0"/>
-        <w:jc w:val="both"/>
-      </w:pPr>
-      <w:r>
-        <w:rPr>
-          <w:rtl w:val="0"/>
-        </w:rPr>
-        <w:t xml:space="preserve">“SABIO-RK comprises a reaction-oriented representation of quantitative information on reaction dynamics based on a given selected publication. This comprises all available kinetic parameters together with their corresponding rate equations, as well as kinetic law and parameter types and experimental and environmental conditions under which the kinetic data were determined. Additionally, SABIO-RK contains information about the underlying biochemical reactions and pathways including their reaction participants, cellular location and detailed information about the enzyme proteins catalysing the reactions including the biological source.” {Wittig2012} see </w:t>
-      </w:r>
-      <w:r>
-        <w:rPr>
-          <w:b w:val="1"/>
-          <w:rtl w:val="0"/>
-        </w:rPr>
-        <w:t xml:space="preserve">Figure 1 </w:t>
-      </w:r>
-      <w:r>
-        <w:rPr>
-          <w:rtl w:val="0"/>
-        </w:rPr>
-        <w:t xml:space="preserve">(example entry)</w:t>
-      </w:r>
-    </w:p>
-    <w:p>
-      <w:pPr>
-        <w:spacing w:line="288" w:lineRule="auto"/>
-        <w:ind w:left="0" w:firstLine="0"/>
-        <w:contextualSpacing w:val="0"/>
-        <w:jc w:val="both"/>
-      </w:pPr>
-      <w:r>
-        <w:rPr>
-          <w:rtl w:val="0"/>
-        </w:rPr>
-      </w:r>
-    </w:p>
-    <w:p>
-      <w:pPr>
-        <w:ind w:firstLine="0"/>
-        <w:contextualSpacing w:val="0"/>
-      </w:pPr>
-      <w:r>
-        <w:rPr>
-          <w:rtl w:val="0"/>
-        </w:rPr>
-        <w:t xml:space="preserve">“SABIO-RK stores all of the kinetic information for one specific reaction under specific experimental conditions from a defined biological source in one dataset called the database entry. This information can be viewed and exported as a single dataset.” {Wittig2014}</w:t>
-      </w:r>
-      <w:r>
-        <w:rPr>
-          <w:rtl w:val="0"/>
-        </w:rPr>
-      </w:r>
-    </w:p>
-    <w:p>
-      <w:pPr>
-        <w:pStyle w:val="Heading2"/>
-        <w:ind w:left="360" w:firstLine="0"/>
-        <w:contextualSpacing w:val="0"/>
-      </w:pPr>
-      <w:bookmarkStart w:colFirst="0" w:colLast="0" w:name="h.ah7i396uhsfc" w:id="7"/>
-      <w:bookmarkEnd w:id="7"/>
-      <w:r>
-        <w:rPr>
-          <w:rtl w:val="0"/>
-        </w:rPr>
-        <w:t xml:space="preserve">Data access &amp; </w:t>
-      </w:r>
-      <w:r>
-        <w:rPr>
-          <w:rtl w:val="0"/>
-        </w:rPr>
-        <w:t xml:space="preserve">SBML</w:t>
-      </w:r>
-    </w:p>
-    <w:p>
-      <w:pPr>
-        <w:spacing w:line="288" w:lineRule="auto"/>
-        <w:ind w:firstLine="0"/>
-        <w:contextualSpacing w:val="0"/>
-        <w:jc w:val="both"/>
-      </w:pPr>
-      <w:r>
-        <w:rPr>
-          <w:rtl w:val="0"/>
-        </w:rPr>
-        <w:t xml:space="preserve">The Systems Biology Markup Language (SBML) is a free and open interchange format for computer models of biological processes {Hucka2003}. SABIO-RK provides access to the kinetic information in</w:t>
-      </w:r>
-      <w:r>
-        <w:rPr>
-          <w:rFonts w:ascii="Times New Roman" w:cs="Times New Roman" w:eastAsia="Times New Roman" w:hAnsi="Times New Roman"/>
-          <w:sz w:val="18"/>
-          <w:szCs w:val="18"/>
-          <w:rtl w:val="0"/>
-        </w:rPr>
-        <w:t xml:space="preserve"> SBML </w:t>
-      </w:r>
-      <w:r>
-        <w:rPr>
-          <w:rtl w:val="0"/>
-        </w:rPr>
-        <w:t xml:space="preserve">format either (I) by export of SBML from the SABIO-RK web interface (</w:t>
+        <w:contextualSpacing w:val="0"/>
+      </w:pPr>
+      <w:r>
+        <w:rPr>
+          <w:rtl w:val="0"/>
+        </w:rPr>
+        <w:t xml:space="preserve">One of the main challenges for the modeling of biochemical systems is the availability of reliable information on the individual reaction steps and their kinetics from the literature. This information includes kinetic parameters with their rate equations as well as detailed descriptions of how these were determined {Wittig2014}. </w:t>
+      </w:r>
+    </w:p>
+    <w:p>
+      <w:pPr>
+        <w:contextualSpacing w:val="0"/>
+      </w:pPr>
+      <w:r>
+        <w:rPr>
+          <w:rtl w:val="0"/>
+        </w:rPr>
+        <w:t xml:space="preserve">SABIO-RK is a manually curated database storing comprehensive information about biochemical reactions and their kinetic properties, with data manually extracted from the literature and directly submitted from lab experiments {Wittig2012, Wittig2014}. Available information comprises kinetic parameters with their corresponding rate equations, kinetic law and parameter types and experimental conditions under which the kinetic data were determined. In addition, information about the biochemical reactions and pathways including their reaction participants, cellular location and the catalyzing enzyme are recorded {Wittig2012}. </w:t>
+      </w:r>
+    </w:p>
+    <w:p>
+      <w:pPr>
+        <w:contextualSpacing w:val="0"/>
+      </w:pPr>
+      <w:r>
+        <w:rPr>
+          <w:rtl w:val="0"/>
+        </w:rPr>
+        <w:t xml:space="preserve">The information in SABIO-RK is structured in datasets, so called database entries, which can be accessed either through the web-based user interface (</w:t>
       </w:r>
       <w:hyperlink r:id="rId6">
         <w:r>
@@ -917,20 +457,14 @@
             <w:u w:val="single"/>
             <w:rtl w:val="0"/>
           </w:rPr>
-          <w:t xml:space="preserve">http://sabiork.h-its.org/</w:t>
+          <w:t xml:space="preserve">http://sabio.h-its.org/</w:t>
         </w:r>
       </w:hyperlink>
       <w:r>
         <w:rPr>
           <w:rtl w:val="0"/>
         </w:rPr>
-        <w:t xml:space="preserve">)</w:t>
-      </w:r>
-      <w:r>
-        <w:rPr>
-          <w:rtl w:val="0"/>
-        </w:rPr>
-        <w:t xml:space="preserve"> after searching and selecting kinetic records, or (II)  by SBML return of kinetic records via RESTful web services (</w:t>
+        <w:t xml:space="preserve">) or via web services (</w:t>
       </w:r>
       <w:hyperlink r:id="rId7">
         <w:r>
@@ -939,14 +473,89 @@
             <w:u w:val="single"/>
             <w:rtl w:val="0"/>
           </w:rPr>
-          <w:t xml:space="preserve">http://sabiork.h-its.org/layouts/content/webservices.gsp</w:t>
+          <w:t xml:space="preserve">http://sabiork.h-its.org/sabioRestWebServices</w:t>
         </w:r>
       </w:hyperlink>
       <w:r>
         <w:rPr>
           <w:rtl w:val="0"/>
         </w:rPr>
-        <w:t xml:space="preserve">). Both interfaces support the export of the data together with its annotations in SBML {Wittig2012}.</w:t>
+        <w:t xml:space="preserve">)</w:t>
+      </w:r>
+      <w:r>
+        <w:rPr>
+          <w:rtl w:val="0"/>
+        </w:rPr>
+        <w:t xml:space="preserve">.  Both interfaces support the export of the data in the Systems Biology Markup Language (SBML), a free and open interchange format for computer models of biological processes {Hucka2003}. </w:t>
+      </w:r>
+    </w:p>
+    <w:p>
+      <w:pPr>
+        <w:contextualSpacing w:val="0"/>
+      </w:pPr>
+      <w:r>
+        <w:rPr>
+          <w:rtl w:val="0"/>
+        </w:rPr>
+      </w:r>
+    </w:p>
+    <w:p>
+      <w:pPr>
+        <w:contextualSpacing w:val="0"/>
+      </w:pPr>
+      <w:r>
+        <w:rPr>
+          <w:rtl w:val="0"/>
+        </w:rPr>
+        <w:t xml:space="preserve">SBML can be annotated based on Minimum Information Required for the Annotation of Models (MIRIAM; {Laibe2007}), a set of controlled vocabularies in systems biology.</w:t>
+      </w:r>
+    </w:p>
+    <w:p>
+      <w:pPr>
+        <w:contextualSpacing w:val="0"/>
+      </w:pPr>
+      <w:r>
+        <w:rPr>
+          <w:rtl w:val="0"/>
+        </w:rPr>
+      </w:r>
+    </w:p>
+    <w:p>
+      <w:pPr>
+        <w:pStyle w:val="Heading2"/>
+        <w:ind w:firstLine="0"/>
+        <w:contextualSpacing w:val="0"/>
+      </w:pPr>
+      <w:bookmarkStart w:colFirst="0" w:colLast="0" w:name="h.ze7tyy8yjoiu" w:id="4"/>
+      <w:bookmarkEnd w:id="4"/>
+      <w:r>
+        <w:rPr>
+          <w:rtl w:val="0"/>
+        </w:rPr>
+        <w:tab/>
+        <w:t xml:space="preserve">Semantic annotations &amp; Knowledge Integration</w:t>
+      </w:r>
+    </w:p>
+    <w:p>
+      <w:pPr>
+        <w:ind w:firstLine="0"/>
+        <w:contextualSpacing w:val="0"/>
+      </w:pPr>
+      <w:r>
+        <w:rPr>
+          <w:rtl w:val="0"/>
+        </w:rPr>
+        <w:t xml:space="preserve">“Especially for computational modelling and computer assisted exchange of knowledge, a definition of standard data exchange formats and a common language are essential [20]. Therefore, the use of existing ontologies and controlled vocabularies for all reaction participants (e.g. small chemical compounds and proteins), as well as for kinetic rate laws, parameters, units, etc., is essential.” {Wittig2014}</w:t>
+      </w:r>
+    </w:p>
+    <w:p>
+      <w:pPr>
+        <w:contextualSpacing w:val="0"/>
+      </w:pPr>
+      <w:r>
+        <w:rPr>
+          <w:rtl w:val="0"/>
+        </w:rPr>
       </w:r>
     </w:p>
     <w:p>
@@ -973,7 +582,38 @@
         <w:rPr>
           <w:rtl w:val="0"/>
         </w:rPr>
-        <w:t xml:space="preserve">“SABIORK data can be simply accessed through web-based user interfaces and web services. Various search criteria are selectable to search for biochemical reactions and their kinetics. Beside a free text search, complex and detailed queries can be executed in the advanced search. This may include the combination of several search criteria [e.g. reaction participants (substrates, products, inhibitors, activators etc.), pathways, enzymes, organisms, tissues or cellular locations, kinetic parameters, environmental conditions or literature Sources].” {Wittig2014}</w:t>
+      </w:r>
+    </w:p>
+    <w:p>
+      <w:pPr>
+        <w:spacing w:line="288" w:lineRule="auto"/>
+        <w:ind w:firstLine="0"/>
+        <w:contextualSpacing w:val="0"/>
+        <w:jc w:val="both"/>
+      </w:pPr>
+      <w:r>
+        <w:rPr>
+          <w:rtl w:val="0"/>
+        </w:rPr>
+      </w:r>
+    </w:p>
+    <w:p>
+      <w:pPr>
+        <w:spacing w:line="288" w:lineRule="auto"/>
+        <w:ind w:firstLine="0"/>
+        <w:contextualSpacing w:val="0"/>
+        <w:jc w:val="both"/>
+      </w:pPr>
+      <w:r>
+        <w:rPr>
+          <w:rtl w:val="0"/>
+        </w:rPr>
+        <w:t xml:space="preserve">The annotation information in form of RDF-based MIRIAM annotations and XML based SABIO-RK annotations of the kinetic records are made accessible. Hyperlinks to annotated online resources are provided, i.e. via SABIO-RK internal identifiers and.identifiers from external databases ChEBI {deMatos2010}, UniProtKB {UniProtConsortium2011}, Pubmed, or KEGG {Kanehisa2010}. In this way, information from a wide range of resources and databases is integrated with the graph visualization of the kinetic records. This allows for instance direct access to the publication from which the kinetic information was retrieved or the Protein for which the kinetic information was measured.</w:t>
+      </w:r>
+      <w:r>
+        <w:rPr>
+          <w:rtl w:val="0"/>
+        </w:rPr>
       </w:r>
     </w:p>
     <w:p>
@@ -982,69 +622,32 @@
         <w:ind w:firstLine="0"/>
         <w:contextualSpacing w:val="0"/>
       </w:pPr>
-      <w:bookmarkStart w:colFirst="0" w:colLast="0" w:name="h.iins785w92uu" w:id="8"/>
-      <w:bookmarkEnd w:id="8"/>
+      <w:bookmarkStart w:colFirst="0" w:colLast="0" w:name="h.mv2r7c9740jl" w:id="5"/>
+      <w:bookmarkEnd w:id="5"/>
       <w:r>
         <w:rPr>
           <w:rtl w:val="0"/>
         </w:rPr>
         <w:tab/>
-        <w:t xml:space="preserve">Semantic annotations &amp; Knowledge Integration</w:t>
-      </w:r>
-    </w:p>
-    <w:p>
-      <w:pPr>
-        <w:spacing w:line="288" w:lineRule="auto"/>
-        <w:ind w:firstLine="0"/>
-        <w:contextualSpacing w:val="0"/>
-        <w:jc w:val="both"/>
-      </w:pPr>
-      <w:r>
-        <w:rPr>
-          <w:rtl w:val="0"/>
-        </w:rPr>
-        <w:t xml:space="preserve">The annotation information and semantic layer accessible to the user and linking these data to additional web resources. SBML can be annotated based on Minimum Information Required for the Annotation of Models (MIRIAM; {Laibe2007}), a set of controlled vocabularies in systems biology.</w:t>
-      </w:r>
-    </w:p>
-    <w:p>
-      <w:pPr>
-        <w:spacing w:line="288" w:lineRule="auto"/>
-        <w:ind w:firstLine="0"/>
-        <w:contextualSpacing w:val="0"/>
-        <w:jc w:val="both"/>
-      </w:pPr>
-      <w:r>
-        <w:rPr>
-          <w:rtl w:val="0"/>
-        </w:rPr>
-        <w:t xml:space="preserve">The annotation information in form of RDF-based MIRIAM annotations and XML based SABIO-RK annotations of the kinetic records are made accessible. Hyperlinks to annotated online resources are provided, i.e. via SABIO-RK internal identifiers and.identifiers from external databases ChEBI {deMatos2010}, UniProtKB {UniProtConsortium2011}, Pubmed, or KEGG {Kanehisa2010}. In this way, information from a wide range of resources and databases is integrated with the graph visualization of the kinetic records. This allows for instance direct access to the publication from which the kinetic information was retrieved or the Protein for which the kinetic information was measured.</w:t>
-      </w:r>
-      <w:r>
-        <w:rPr>
-          <w:rtl w:val="0"/>
-        </w:rPr>
-      </w:r>
-    </w:p>
-    <w:p>
-      <w:pPr>
-        <w:pStyle w:val="Heading2"/>
-        <w:ind w:firstLine="0"/>
-        <w:contextualSpacing w:val="0"/>
-      </w:pPr>
-      <w:bookmarkStart w:colFirst="0" w:colLast="0" w:name="h.mv2r7c9740jl" w:id="9"/>
-      <w:bookmarkEnd w:id="9"/>
-      <w:r>
-        <w:rPr>
-          <w:rtl w:val="0"/>
-        </w:rPr>
-        <w:tab/>
+        <w:t xml:space="preserve">P</w:t>
       </w:r>
       <w:r>
         <w:rPr>
           <w:i w:val="1"/>
           <w:rtl w:val="0"/>
         </w:rPr>
-        <w:t xml:space="preserve">What is problem and what is solution!</w:t>
+        <w:t xml:space="preserve">roblem and </w:t>
+      </w:r>
+      <w:r>
+        <w:rPr>
+          <w:rtl w:val="0"/>
+        </w:rPr>
+        <w:t xml:space="preserve">solution. What is new?</w:t>
+      </w:r>
+      <w:r>
+        <w:rPr>
+          <w:rtl w:val="0"/>
+        </w:rPr>
       </w:r>
     </w:p>
     <w:p>
@@ -1082,6 +685,18 @@
           <w:rtl w:val="0"/>
         </w:rPr>
         <w:t xml:space="preserve">Cy3sabiork provides access to the following information of SABIO-RK database entries via the graph structure and annotations of nodes: (I) reaction details, enzyme and organism; (II) Kinetic law, formula, parameters; (III) Experimental conditions; (IV) Source</w:t>
+      </w:r>
+    </w:p>
+    <w:p>
+      <w:pPr>
+        <w:ind w:firstLine="0"/>
+        <w:contextualSpacing w:val="0"/>
+      </w:pPr>
+      <w:r>
+        <w:rPr>
+          <w:rtl w:val="0"/>
+        </w:rPr>
+        <w:t xml:space="preserve">The annotation information and semantic layer accessible to the user and linking these data to additional web resources. </w:t>
       </w:r>
     </w:p>
     <w:p>
@@ -1111,8 +726,8 @@
         <w:contextualSpacing w:val="0"/>
         <w:jc w:val="both"/>
       </w:pPr>
-      <w:bookmarkStart w:colFirst="0" w:colLast="0" w:name="h.q3t35tv5q1vh" w:id="10"/>
-      <w:bookmarkEnd w:id="10"/>
+      <w:bookmarkStart w:colFirst="0" w:colLast="0" w:name="h.q3t35tv5q1vh" w:id="6"/>
+      <w:bookmarkEnd w:id="6"/>
       <w:r>
         <w:rPr>
           <w:rFonts w:ascii="Times New Roman" w:cs="Times New Roman" w:eastAsia="Times New Roman" w:hAnsi="Times New Roman"/>
@@ -1131,8 +746,8 @@
         <w:keepLines w:val="0"/>
         <w:contextualSpacing w:val="0"/>
       </w:pPr>
-      <w:bookmarkStart w:colFirst="0" w:colLast="0" w:name="h.9iai287xfz83" w:id="11"/>
-      <w:bookmarkEnd w:id="11"/>
+      <w:bookmarkStart w:colFirst="0" w:colLast="0" w:name="h.9iai287xfz83" w:id="7"/>
+      <w:bookmarkEnd w:id="7"/>
       <w:commentRangeStart w:id="3"/>
       <w:r>
         <w:rPr>
@@ -1237,8 +852,8 @@
         <w:ind w:left="360"/>
         <w:contextualSpacing w:val="0"/>
       </w:pPr>
-      <w:bookmarkStart w:colFirst="0" w:colLast="0" w:name="h.gb888zdwxlap" w:id="12"/>
-      <w:bookmarkEnd w:id="12"/>
+      <w:bookmarkStart w:colFirst="0" w:colLast="0" w:name="h.gb888zdwxlap" w:id="8"/>
+      <w:bookmarkEnd w:id="8"/>
       <w:r>
         <w:rPr>
           <w:rtl w:val="0"/>
@@ -1390,6 +1005,17 @@
     </w:p>
     <w:p>
       <w:pPr>
+        <w:contextualSpacing w:val="0"/>
+      </w:pPr>
+      <w:r>
+        <w:rPr>
+          <w:rtl w:val="0"/>
+        </w:rPr>
+        <w:t xml:space="preserve">Various search criteria are selectable to search for biochemical reactions and their kinetics. Beside a free text search, complex and detailed queries can be executed in the advanced search. This may include the combination of several search criteria [e.g. reaction participants (substrates, products, inhibitors, activators etc.), pathways, enzymes, organisms, tissues or cellular locations, kinetic parameters, environmental conditions or literature Sources].” {Wittig2014}</w:t>
+      </w:r>
+    </w:p>
+    <w:p>
+      <w:pPr>
         <w:spacing w:line="288" w:lineRule="auto"/>
         <w:ind w:firstLine="180"/>
         <w:contextualSpacing w:val="0"/>
@@ -1461,8 +1087,8 @@
         <w:pStyle w:val="Heading1"/>
         <w:contextualSpacing w:val="0"/>
       </w:pPr>
-      <w:bookmarkStart w:colFirst="0" w:colLast="0" w:name="h.gq7k4p42h2xf" w:id="13"/>
-      <w:bookmarkEnd w:id="13"/>
+      <w:bookmarkStart w:colFirst="0" w:colLast="0" w:name="h.gq7k4p42h2xf" w:id="9"/>
+      <w:bookmarkEnd w:id="9"/>
       <w:commentRangeStart w:id="4"/>
       <w:r>
         <w:rPr>
@@ -1588,8 +1214,8 @@
         <w:contextualSpacing w:val="0"/>
         <w:jc w:val="both"/>
       </w:pPr>
-      <w:bookmarkStart w:colFirst="0" w:colLast="0" w:name="h.k79p5u26246o" w:id="14"/>
-      <w:bookmarkEnd w:id="14"/>
+      <w:bookmarkStart w:colFirst="0" w:colLast="0" w:name="h.k79p5u26246o" w:id="10"/>
+      <w:bookmarkEnd w:id="10"/>
       <w:r>
         <w:rPr>
           <w:rtl w:val="0"/>
@@ -1704,8 +1330,8 @@
         <w:contextualSpacing w:val="0"/>
         <w:jc w:val="both"/>
       </w:pPr>
-      <w:bookmarkStart w:colFirst="0" w:colLast="0" w:name="h.i6mxx7splnba" w:id="15"/>
-      <w:bookmarkEnd w:id="15"/>
+      <w:bookmarkStart w:colFirst="0" w:colLast="0" w:name="h.i6mxx7splnba" w:id="11"/>
+      <w:bookmarkEnd w:id="11"/>
       <w:r>
         <w:rPr>
           <w:rtl w:val="0"/>
@@ -1762,8 +1388,8 @@
         <w:contextualSpacing w:val="0"/>
         <w:jc w:val="both"/>
       </w:pPr>
-      <w:bookmarkStart w:colFirst="0" w:colLast="0" w:name="h.ss344escwo38" w:id="16"/>
-      <w:bookmarkEnd w:id="16"/>
+      <w:bookmarkStart w:colFirst="0" w:colLast="0" w:name="h.ss344escwo38" w:id="12"/>
+      <w:bookmarkEnd w:id="12"/>
       <w:r>
         <w:rPr>
           <w:rtl w:val="0"/>
@@ -1809,8 +1435,8 @@
         <w:contextualSpacing w:val="0"/>
         <w:jc w:val="both"/>
       </w:pPr>
-      <w:bookmarkStart w:colFirst="0" w:colLast="0" w:name="h.4amcbq7w6ra8" w:id="17"/>
-      <w:bookmarkEnd w:id="17"/>
+      <w:bookmarkStart w:colFirst="0" w:colLast="0" w:name="h.4amcbq7w6ra8" w:id="13"/>
+      <w:bookmarkEnd w:id="13"/>
       <w:r>
         <w:rPr>
           <w:rtl w:val="0"/>
@@ -1856,8 +1482,8 @@
         <w:contextualSpacing w:val="0"/>
         <w:jc w:val="both"/>
       </w:pPr>
-      <w:bookmarkStart w:colFirst="0" w:colLast="0" w:name="h.fmds3aevaf5q" w:id="18"/>
-      <w:bookmarkEnd w:id="18"/>
+      <w:bookmarkStart w:colFirst="0" w:colLast="0" w:name="h.fmds3aevaf5q" w:id="14"/>
+      <w:bookmarkEnd w:id="14"/>
       <w:r>
         <w:rPr>
           <w:rFonts w:ascii="Times New Roman" w:cs="Times New Roman" w:eastAsia="Times New Roman" w:hAnsi="Times New Roman"/>
@@ -1895,8 +1521,8 @@
         <w:contextualSpacing w:val="0"/>
         <w:jc w:val="both"/>
       </w:pPr>
-      <w:bookmarkStart w:colFirst="0" w:colLast="0" w:name="h.7t53b57cu208" w:id="19"/>
-      <w:bookmarkEnd w:id="19"/>
+      <w:bookmarkStart w:colFirst="0" w:colLast="0" w:name="h.7t53b57cu208" w:id="15"/>
+      <w:bookmarkEnd w:id="15"/>
       <w:commentRangeStart w:id="5"/>
       <w:r>
         <w:rPr>
@@ -1931,29 +1557,66 @@
           <w:szCs w:val="18"/>
           <w:rtl w:val="0"/>
         </w:rPr>
-        <w:t xml:space="preserve">Supplementary File S1: SBML file for</w:t>
-      </w:r>
-      <w:r>
-        <w:rPr>
-          <w:rtl w:val="0"/>
-        </w:rPr>
-        <w:t xml:space="preserve"> galactose query</w:t>
-      </w:r>
-      <w:r>
-        <w:rPr>
-          <w:rtl w:val="0"/>
-        </w:rPr>
-      </w:r>
-    </w:p>
-    <w:p>
-      <w:pPr>
-        <w:contextualSpacing w:val="0"/>
-      </w:pPr>
-      <w:r>
-        <w:rPr>
-          <w:rtl w:val="0"/>
-        </w:rPr>
-        <w:t xml:space="preserve">Supplementary File S2: Cytoscape session file for the galactose query</w:t>
+        <w:t xml:space="preserve">Supplementary File S1: SBML </w:t>
+      </w:r>
+      <w:r>
+        <w:rPr>
+          <w:rtl w:val="0"/>
+        </w:rPr>
+        <w:t xml:space="preserve">for query </w:t>
+      </w:r>
+      <w:hyperlink r:id="rId11">
+        <w:r>
+          <w:rPr>
+            <w:color w:val="1155cc"/>
+            <w:u w:val="single"/>
+            <w:rtl w:val="0"/>
+          </w:rPr>
+          <w:t xml:space="preserve">http://sabiork.h-its.org/sabioRestWebServices/kineticLaws/14792</w:t>
+        </w:r>
+      </w:hyperlink>
+      <w:r>
+        <w:rPr>
+          <w:rtl w:val="0"/>
+        </w:rPr>
+        <w:t xml:space="preserve"> (see Figure 1)</w:t>
+      </w:r>
+      <w:r>
+        <w:rPr>
+          <w:rtl w:val="0"/>
+        </w:rPr>
+      </w:r>
+    </w:p>
+    <w:p>
+      <w:pPr>
+        <w:contextualSpacing w:val="0"/>
+      </w:pPr>
+      <w:r>
+        <w:rPr>
+          <w:rtl w:val="0"/>
+        </w:rPr>
+        <w:t xml:space="preserve">Supplementary File S2: SBML for query </w:t>
+      </w:r>
+      <w:hyperlink r:id="rId12">
+        <w:r>
+          <w:rPr>
+            <w:color w:val="1155cc"/>
+            <w:u w:val="single"/>
+            <w:rtl w:val="0"/>
+          </w:rPr>
+          <w:t xml:space="preserve">http://sabiork.h-its.org/kineticLawEntry.jsp?viewData=true&amp;kinlawid=14792</w:t>
+        </w:r>
+      </w:hyperlink>
+      <w:r>
+        <w:rPr>
+          <w:rtl w:val="0"/>
+        </w:rPr>
+        <w:t xml:space="preserve"> (see Figure 2 and Figure 3)</w:t>
+      </w:r>
+      <w:r>
+        <w:rPr>
+          <w:rtl w:val="0"/>
+        </w:rPr>
       </w:r>
     </w:p>
     <w:p>
@@ -1966,8 +1629,9 @@
         <w:contextualSpacing w:val="0"/>
         <w:jc w:val="both"/>
       </w:pPr>
-      <w:bookmarkStart w:colFirst="0" w:colLast="0" w:name="h.7b85twc4xnd5" w:id="20"/>
-      <w:bookmarkEnd w:id="20"/>
+      <w:bookmarkStart w:colFirst="0" w:colLast="0" w:name="h.7b85twc4xnd5" w:id="16"/>
+      <w:bookmarkEnd w:id="16"/>
+      <w:commentRangeStart w:id="6"/>
       <w:r>
         <w:rPr>
           <w:rFonts w:ascii="Times New Roman" w:cs="Times New Roman" w:eastAsia="Times New Roman" w:hAnsi="Times New Roman"/>
@@ -1978,6 +1642,15 @@
         </w:rPr>
         <w:t xml:space="preserve">References</w:t>
       </w:r>
+      <w:commentRangeEnd w:id="6"/>
+      <w:r>
+        <w:commentReference w:id="6"/>
+      </w:r>
+      <w:r>
+        <w:rPr>
+          <w:rtl w:val="0"/>
+        </w:rPr>
+      </w:r>
     </w:p>
     <w:p>
       <w:pPr>
@@ -2345,8 +2018,8 @@
         <w:pStyle w:val="Heading1"/>
         <w:contextualSpacing w:val="0"/>
       </w:pPr>
-      <w:bookmarkStart w:colFirst="0" w:colLast="0" w:name="h.43zap87oe1e2" w:id="21"/>
-      <w:bookmarkEnd w:id="21"/>
+      <w:bookmarkStart w:colFirst="0" w:colLast="0" w:name="h.43zap87oe1e2" w:id="17"/>
+      <w:bookmarkEnd w:id="17"/>
       <w:r>
         <w:rPr>
           <w:rtl w:val="0"/>
@@ -2363,8 +2036,8 @@
         <w:pStyle w:val="Heading1"/>
         <w:contextualSpacing w:val="0"/>
       </w:pPr>
-      <w:bookmarkStart w:colFirst="0" w:colLast="0" w:name="h.xs41l9uxpcjl" w:id="22"/>
-      <w:bookmarkEnd w:id="22"/>
+      <w:bookmarkStart w:colFirst="0" w:colLast="0" w:name="h.xs41l9uxpcjl" w:id="18"/>
+      <w:bookmarkEnd w:id="18"/>
       <w:r>
         <w:rPr>
           <w:rtl w:val="0"/>
@@ -2376,20 +2049,14 @@
         <w:pStyle w:val="Heading1"/>
         <w:contextualSpacing w:val="0"/>
       </w:pPr>
-      <w:bookmarkStart w:colFirst="0" w:colLast="0" w:name="h.bdwojzuwwzwp" w:id="23"/>
-      <w:bookmarkEnd w:id="23"/>
+      <w:bookmarkStart w:colFirst="0" w:colLast="0" w:name="h.bdwojzuwwzwp" w:id="19"/>
+      <w:bookmarkEnd w:id="19"/>
       <w:r>
         <w:rPr>
           <w:rtl w:val="0"/>
         </w:rPr>
         <w:t xml:space="preserve">Figures</w:t>
       </w:r>
-    </w:p>
-    <w:p>
-      <w:pPr>
-        <w:ind w:firstLine="0"/>
-        <w:contextualSpacing w:val="0"/>
-      </w:pPr>
       <w:r>
         <w:rPr>
           <w:rtl w:val="0"/>
@@ -2399,499 +2066,6 @@
     <w:tbl>
       <w:tblPr>
         <w:tblStyle w:val="Table1"/>
-        <w:bidi w:val="0"/>
-        <w:tblW w:w="9360.0" w:type="dxa"/>
-        <w:jc w:val="left"/>
-        <w:tblBorders>
-          <w:top w:color="000000" w:space="0" w:sz="8" w:val="single"/>
-          <w:left w:color="000000" w:space="0" w:sz="8" w:val="single"/>
-          <w:bottom w:color="000000" w:space="0" w:sz="8" w:val="single"/>
-          <w:right w:color="000000" w:space="0" w:sz="8" w:val="single"/>
-          <w:insideH w:color="000000" w:space="0" w:sz="8" w:val="single"/>
-          <w:insideV w:color="000000" w:space="0" w:sz="8" w:val="single"/>
-        </w:tblBorders>
-        <w:tblLayout w:type="fixed"/>
-        <w:tblLook w:val="0600"/>
-      </w:tblPr>
-      <w:tblGrid>
-        <w:gridCol w:w="5040"/>
-        <w:gridCol w:w="4320"/>
-        <w:tblGridChange w:id="0">
-          <w:tblGrid>
-            <w:gridCol w:w="5040"/>
-            <w:gridCol w:w="4320"/>
-          </w:tblGrid>
-        </w:tblGridChange>
-      </w:tblGrid>
-      <w:tr>
-        <w:tc>
-          <w:tcPr>
-            <w:tcBorders>
-              <w:top w:color="f3f3f3" w:space="0" w:sz="4" w:val="single"/>
-              <w:left w:color="f3f3f3" w:space="0" w:sz="4" w:val="single"/>
-              <w:bottom w:color="f3f3f3" w:space="0" w:sz="4" w:val="single"/>
-              <w:right w:color="f3f3f3" w:space="0" w:sz="4" w:val="single"/>
-            </w:tcBorders>
-            <w:tcMar>
-              <w:top w:w="100.0" w:type="dxa"/>
-              <w:left w:w="100.0" w:type="dxa"/>
-              <w:bottom w:w="100.0" w:type="dxa"/>
-              <w:right w:w="100.0" w:type="dxa"/>
-            </w:tcMar>
-          </w:tcPr>
-          <w:p>
-            <w:pPr>
-              <w:ind w:left="-100" w:firstLine="0"/>
-              <w:contextualSpacing w:val="0"/>
-            </w:pPr>
-            <w:commentRangeStart w:id="6"/>
-            <w:r>
-              <w:rPr>
-                <w:rtl w:val="0"/>
-              </w:rPr>
-              <w:t xml:space="preserve">TODO</w:t>
-            </w:r>
-            <w:commentRangeEnd w:id="6"/>
-            <w:r>
-              <w:commentReference w:id="6"/>
-            </w:r>
-            <w:r>
-              <w:rPr>
-                <w:rtl w:val="0"/>
-              </w:rPr>
-            </w:r>
-          </w:p>
-        </w:tc>
-        <w:tc>
-          <w:tcPr>
-            <w:tcBorders>
-              <w:top w:color="f3f3f3" w:space="0" w:sz="4" w:val="single"/>
-              <w:left w:color="f3f3f3" w:space="0" w:sz="4" w:val="single"/>
-              <w:bottom w:color="f3f3f3" w:space="0" w:sz="4" w:val="single"/>
-              <w:right w:color="f3f3f3" w:space="0" w:sz="4" w:val="single"/>
-            </w:tcBorders>
-            <w:tcMar>
-              <w:top w:w="100.0" w:type="dxa"/>
-              <w:left w:w="100.0" w:type="dxa"/>
-              <w:bottom w:w="100.0" w:type="dxa"/>
-              <w:right w:w="100.0" w:type="dxa"/>
-            </w:tcMar>
-          </w:tcPr>
-          <w:p>
-            <w:pPr>
-              <w:contextualSpacing w:val="0"/>
-              <w:jc w:val="left"/>
-            </w:pPr>
-            <w:r>
-              <w:rPr>
-                <w:b w:val="1"/>
-                <w:rtl w:val="0"/>
-              </w:rPr>
-              <w:t xml:space="preserve">Figure 0</w:t>
-            </w:r>
-            <w:r>
-              <w:rPr>
-                <w:rtl w:val="0"/>
-              </w:rPr>
-              <w:t xml:space="preserve">. Workflow diagram (overview over exchange)</w:t>
-            </w:r>
-          </w:p>
-          <w:p>
-            <w:pPr>
-              <w:contextualSpacing w:val="0"/>
-              <w:jc w:val="left"/>
-            </w:pPr>
-            <w:r>
-              <w:rPr>
-                <w:rtl w:val="0"/>
-              </w:rPr>
-              <w:t xml:space="preserve">Combine with Figure 2, to show the content of the information.</w:t>
-            </w:r>
-          </w:p>
-        </w:tc>
-      </w:tr>
-    </w:tbl>
-    <w:p>
-      <w:pPr>
-        <w:ind w:firstLine="0"/>
-        <w:contextualSpacing w:val="0"/>
-      </w:pPr>
-      <w:r>
-        <w:rPr>
-          <w:rtl w:val="0"/>
-        </w:rPr>
-      </w:r>
-    </w:p>
-    <w:p>
-      <w:pPr>
-        <w:ind w:firstLine="0"/>
-        <w:contextualSpacing w:val="0"/>
-      </w:pPr>
-      <w:r>
-        <w:rPr>
-          <w:rtl w:val="0"/>
-        </w:rPr>
-      </w:r>
-    </w:p>
-    <w:tbl>
-      <w:tblPr>
-        <w:tblStyle w:val="Table2"/>
-        <w:bidi w:val="0"/>
-        <w:tblW w:w="9360.0" w:type="dxa"/>
-        <w:jc w:val="left"/>
-        <w:tblBorders>
-          <w:top w:color="000000" w:space="0" w:sz="8" w:val="single"/>
-          <w:left w:color="000000" w:space="0" w:sz="8" w:val="single"/>
-          <w:bottom w:color="000000" w:space="0" w:sz="8" w:val="single"/>
-          <w:right w:color="000000" w:space="0" w:sz="8" w:val="single"/>
-          <w:insideH w:color="000000" w:space="0" w:sz="8" w:val="single"/>
-          <w:insideV w:color="000000" w:space="0" w:sz="8" w:val="single"/>
-        </w:tblBorders>
-        <w:tblLayout w:type="fixed"/>
-        <w:tblLook w:val="0600"/>
-      </w:tblPr>
-      <w:tblGrid>
-        <w:gridCol w:w="5040"/>
-        <w:gridCol w:w="4320"/>
-        <w:tblGridChange w:id="0">
-          <w:tblGrid>
-            <w:gridCol w:w="5040"/>
-            <w:gridCol w:w="4320"/>
-          </w:tblGrid>
-        </w:tblGridChange>
-      </w:tblGrid>
-      <w:tr>
-        <w:tc>
-          <w:tcPr>
-            <w:tcBorders>
-              <w:top w:color="f3f3f3" w:space="0" w:sz="4" w:val="single"/>
-              <w:left w:color="f3f3f3" w:space="0" w:sz="4" w:val="single"/>
-              <w:bottom w:color="f3f3f3" w:space="0" w:sz="4" w:val="single"/>
-              <w:right w:color="f3f3f3" w:space="0" w:sz="4" w:val="single"/>
-            </w:tcBorders>
-            <w:tcMar>
-              <w:top w:w="100.0" w:type="dxa"/>
-              <w:left w:w="100.0" w:type="dxa"/>
-              <w:bottom w:w="100.0" w:type="dxa"/>
-              <w:right w:w="100.0" w:type="dxa"/>
-            </w:tcMar>
-          </w:tcPr>
-          <w:p>
-            <w:pPr>
-              <w:ind w:left="-100" w:firstLine="0"/>
-              <w:contextualSpacing w:val="0"/>
-            </w:pPr>
-            <w:r>
-              <w:drawing>
-                <wp:inline distB="114300" distT="114300" distL="114300" distR="114300">
-                  <wp:extent cx="2721769" cy="1814513"/>
-                  <wp:effectExtent b="0" l="0" r="0" t="0"/>
-                  <wp:docPr descr="webservice_GUI.png" id="3" name="image05.png"/>
-                  <a:graphic>
-                    <a:graphicData uri="http://schemas.openxmlformats.org/drawingml/2006/picture">
-                      <pic:pic>
-                        <pic:nvPicPr>
-                          <pic:cNvPr descr="webservice_GUI.png" id="0" name="image05.png"/>
-                          <pic:cNvPicPr preferRelativeResize="0"/>
-                        </pic:nvPicPr>
-                        <pic:blipFill>
-                          <a:blip r:embed="rId11"/>
-                          <a:srcRect b="0" l="0" r="0" t="0"/>
-                          <a:stretch>
-                            <a:fillRect/>
-                          </a:stretch>
-                        </pic:blipFill>
-                        <pic:spPr>
-                          <a:xfrm>
-                            <a:off x="0" y="0"/>
-                            <a:ext cx="2721769" cy="1814513"/>
-                          </a:xfrm>
-                          <a:prstGeom prst="rect"/>
-                          <a:ln/>
-                        </pic:spPr>
-                      </pic:pic>
-                    </a:graphicData>
-                  </a:graphic>
-                </wp:inline>
-              </w:drawing>
-            </w:r>
-            <w:r>
-              <w:rPr>
-                <w:rtl w:val="0"/>
-              </w:rPr>
-            </w:r>
-          </w:p>
-        </w:tc>
-        <w:tc>
-          <w:tcPr>
-            <w:tcBorders>
-              <w:top w:color="f3f3f3" w:space="0" w:sz="4" w:val="single"/>
-              <w:left w:color="f3f3f3" w:space="0" w:sz="4" w:val="single"/>
-              <w:bottom w:color="f3f3f3" w:space="0" w:sz="4" w:val="single"/>
-              <w:right w:color="f3f3f3" w:space="0" w:sz="4" w:val="single"/>
-            </w:tcBorders>
-            <w:tcMar>
-              <w:top w:w="100.0" w:type="dxa"/>
-              <w:left w:w="100.0" w:type="dxa"/>
-              <w:bottom w:w="100.0" w:type="dxa"/>
-              <w:right w:w="100.0" w:type="dxa"/>
-            </w:tcMar>
-          </w:tcPr>
-          <w:p>
-            <w:pPr>
-              <w:contextualSpacing w:val="0"/>
-              <w:jc w:val="left"/>
-            </w:pPr>
-            <w:r>
-              <w:rPr>
-                <w:b w:val="1"/>
-                <w:rtl w:val="0"/>
-              </w:rPr>
-              <w:t xml:space="preserve">Figure 1</w:t>
-            </w:r>
-            <w:r>
-              <w:rPr>
-                <w:rtl w:val="0"/>
-              </w:rPr>
-              <w:t xml:space="preserve">.</w:t>
-            </w:r>
-            <w:commentRangeStart w:id="7"/>
-            <w:commentRangeStart w:id="8"/>
-            <w:r>
-              <w:rPr>
-                <w:rtl w:val="0"/>
-              </w:rPr>
-              <w:t xml:space="preserve"> cy3sabiork GUI</w:t>
-            </w:r>
-            <w:commentRangeEnd w:id="7"/>
-            <w:r>
-              <w:commentReference w:id="7"/>
-            </w:r>
-            <w:commentRangeEnd w:id="8"/>
-            <w:r>
-              <w:commentReference w:id="8"/>
-            </w:r>
-            <w:r>
-              <w:rPr>
-                <w:rtl w:val="0"/>
-              </w:rPr>
-              <w:t xml:space="preserve"> for web service queries. In the example the kinetic record 18974 is retrieved (</w:t>
-            </w:r>
-            <w:hyperlink r:id="rId12">
-              <w:r>
-                <w:rPr>
-                  <w:color w:val="1155cc"/>
-                  <w:u w:val="single"/>
-                  <w:rtl w:val="0"/>
-                </w:rPr>
-                <w:t xml:space="preserve">http://sabiork.h-its.org/sabioRestWebServices/kineticLaws/18974</w:t>
-              </w:r>
-            </w:hyperlink>
-            <w:r>
-              <w:rPr>
-                <w:rtl w:val="0"/>
-              </w:rPr>
-              <w:t xml:space="preserve">). The web service returns the SABIO-RK information in SBML.</w:t>
-            </w:r>
-          </w:p>
-        </w:tc>
-      </w:tr>
-    </w:tbl>
-    <w:p>
-      <w:pPr>
-        <w:ind w:firstLine="0"/>
-        <w:contextualSpacing w:val="0"/>
-      </w:pPr>
-      <w:r>
-        <w:rPr>
-          <w:rtl w:val="0"/>
-        </w:rPr>
-      </w:r>
-    </w:p>
-    <w:p>
-      <w:pPr>
-        <w:ind w:left="-100" w:firstLine="0"/>
-        <w:contextualSpacing w:val="0"/>
-      </w:pPr>
-      <w:r>
-        <w:rPr>
-          <w:rtl w:val="0"/>
-        </w:rPr>
-      </w:r>
-    </w:p>
-    <w:tbl>
-      <w:tblPr>
-        <w:tblStyle w:val="Table3"/>
-        <w:bidi w:val="0"/>
-        <w:tblW w:w="9450.0" w:type="dxa"/>
-        <w:jc w:val="left"/>
-        <w:tblInd w:w="-100.0" w:type="dxa"/>
-        <w:tblBorders>
-          <w:top w:color="000000" w:space="0" w:sz="8" w:val="single"/>
-          <w:left w:color="000000" w:space="0" w:sz="8" w:val="single"/>
-          <w:bottom w:color="000000" w:space="0" w:sz="8" w:val="single"/>
-          <w:right w:color="000000" w:space="0" w:sz="8" w:val="single"/>
-          <w:insideH w:color="000000" w:space="0" w:sz="8" w:val="single"/>
-          <w:insideV w:color="000000" w:space="0" w:sz="8" w:val="single"/>
-        </w:tblBorders>
-        <w:tblLayout w:type="fixed"/>
-        <w:tblLook w:val="0600"/>
-      </w:tblPr>
-      <w:tblGrid>
-        <w:gridCol w:w="6330"/>
-        <w:gridCol w:w="3120"/>
-        <w:tblGridChange w:id="0">
-          <w:tblGrid>
-            <w:gridCol w:w="6330"/>
-            <w:gridCol w:w="3120"/>
-          </w:tblGrid>
-        </w:tblGridChange>
-      </w:tblGrid>
-      <w:tr>
-        <w:tc>
-          <w:tcPr>
-            <w:tcBorders>
-              <w:top w:color="f3f3f3" w:space="0" w:sz="4" w:val="single"/>
-              <w:left w:color="f3f3f3" w:space="0" w:sz="4" w:val="single"/>
-              <w:bottom w:color="f3f3f3" w:space="0" w:sz="4" w:val="single"/>
-              <w:right w:color="f3f3f3" w:space="0" w:sz="4" w:val="single"/>
-            </w:tcBorders>
-            <w:tcMar>
-              <w:top w:w="100.0" w:type="dxa"/>
-              <w:left w:w="100.0" w:type="dxa"/>
-              <w:bottom w:w="100.0" w:type="dxa"/>
-              <w:right w:w="100.0" w:type="dxa"/>
-            </w:tcMar>
-          </w:tcPr>
-          <w:p>
-            <w:pPr>
-              <w:ind w:left="-100" w:firstLine="0"/>
-              <w:contextualSpacing w:val="0"/>
-            </w:pPr>
-            <w:r>
-              <w:drawing>
-                <wp:inline distB="114300" distT="114300" distL="114300" distR="114300">
-                  <wp:extent cx="3876675" cy="5778500"/>
-                  <wp:effectExtent b="0" l="0" r="0" t="0"/>
-                  <wp:docPr descr="EntryID_14792.png" id="2" name="image03.png"/>
-                  <a:graphic>
-                    <a:graphicData uri="http://schemas.openxmlformats.org/drawingml/2006/picture">
-                      <pic:pic>
-                        <pic:nvPicPr>
-                          <pic:cNvPr descr="EntryID_14792.png" id="0" name="image03.png"/>
-                          <pic:cNvPicPr preferRelativeResize="0"/>
-                        </pic:nvPicPr>
-                        <pic:blipFill>
-                          <a:blip r:embed="rId13"/>
-                          <a:srcRect b="0" l="0" r="0" t="0"/>
-                          <a:stretch>
-                            <a:fillRect/>
-                          </a:stretch>
-                        </pic:blipFill>
-                        <pic:spPr>
-                          <a:xfrm>
-                            <a:off x="0" y="0"/>
-                            <a:ext cx="3876675" cy="5778500"/>
-                          </a:xfrm>
-                          <a:prstGeom prst="rect"/>
-                          <a:ln/>
-                        </pic:spPr>
-                      </pic:pic>
-                    </a:graphicData>
-                  </a:graphic>
-                </wp:inline>
-              </w:drawing>
-            </w:r>
-            <w:r>
-              <w:rPr>
-                <w:rtl w:val="0"/>
-              </w:rPr>
-            </w:r>
-          </w:p>
-        </w:tc>
-        <w:tc>
-          <w:tcPr>
-            <w:tcBorders>
-              <w:top w:color="f3f3f3" w:space="0" w:sz="4" w:val="single"/>
-              <w:left w:color="f3f3f3" w:space="0" w:sz="4" w:val="single"/>
-              <w:bottom w:color="f3f3f3" w:space="0" w:sz="4" w:val="single"/>
-              <w:right w:color="f3f3f3" w:space="0" w:sz="4" w:val="single"/>
-            </w:tcBorders>
-            <w:tcMar>
-              <w:top w:w="100.0" w:type="dxa"/>
-              <w:left w:w="100.0" w:type="dxa"/>
-              <w:bottom w:w="100.0" w:type="dxa"/>
-              <w:right w:w="100.0" w:type="dxa"/>
-            </w:tcMar>
-          </w:tcPr>
-          <w:p>
-            <w:pPr>
-              <w:contextualSpacing w:val="0"/>
-              <w:jc w:val="left"/>
-            </w:pPr>
-            <w:r>
-              <w:rPr>
-                <w:b w:val="1"/>
-                <w:rtl w:val="0"/>
-              </w:rPr>
-              <w:t xml:space="preserve">Figure 2</w:t>
-            </w:r>
-            <w:r>
-              <w:rPr>
-                <w:rtl w:val="0"/>
-              </w:rPr>
-              <w:t xml:space="preserve">. Overview of SABIO-RK Entry 14792 available at</w:t>
-            </w:r>
-          </w:p>
-          <w:p>
-            <w:pPr>
-              <w:contextualSpacing w:val="0"/>
-              <w:jc w:val="left"/>
-            </w:pPr>
-            <w:hyperlink r:id="rId14">
-              <w:r>
-                <w:rPr>
-                  <w:color w:val="1155cc"/>
-                  <w:u w:val="single"/>
-                  <w:rtl w:val="0"/>
-                </w:rPr>
-                <w:t xml:space="preserve">http://sabiork.h-its.org/kineticLawEntry.jsp?viewData=true&amp;kinlawid=14792</w:t>
-              </w:r>
-            </w:hyperlink>
-            <w:r>
-              <w:rPr>
-                <w:rtl w:val="0"/>
-              </w:rPr>
-            </w:r>
-          </w:p>
-          <w:p>
-            <w:pPr>
-              <w:contextualSpacing w:val="0"/>
-              <w:jc w:val="left"/>
-            </w:pPr>
-            <w:r>
-              <w:rPr>
-                <w:rtl w:val="0"/>
-              </w:rPr>
-            </w:r>
-          </w:p>
-        </w:tc>
-      </w:tr>
-    </w:tbl>
-    <w:p>
-      <w:pPr>
-        <w:ind w:left="-100" w:firstLine="0"/>
-        <w:contextualSpacing w:val="0"/>
-      </w:pPr>
-      <w:r>
-        <w:rPr>
-          <w:rtl w:val="0"/>
-        </w:rPr>
-      </w:r>
-    </w:p>
-    <w:tbl>
-      <w:tblPr>
-        <w:tblStyle w:val="Table4"/>
         <w:bidi w:val="0"/>
         <w:tblW w:w="9460.0" w:type="dxa"/>
         <w:jc w:val="left"/>
@@ -2939,18 +2113,18 @@
             <w:r>
               <w:drawing>
                 <wp:inline distB="114300" distT="114300" distL="114300" distR="114300">
-                  <wp:extent cx="5867400" cy="2032000"/>
+                  <wp:extent cx="5867400" cy="4965700"/>
                   <wp:effectExtent b="0" l="0" r="0" t="0"/>
-                  <wp:docPr descr="Cytoscape_14792.png" id="4" name="image07.png"/>
+                  <wp:docPr descr="cy3sabiork-Figure1.png" id="4" name="image07.png"/>
                   <a:graphic>
                     <a:graphicData uri="http://schemas.openxmlformats.org/drawingml/2006/picture">
                       <pic:pic>
                         <pic:nvPicPr>
-                          <pic:cNvPr descr="Cytoscape_14792.png" id="0" name="image07.png"/>
+                          <pic:cNvPr descr="cy3sabiork-Figure1.png" id="0" name="image07.png"/>
                           <pic:cNvPicPr preferRelativeResize="0"/>
                         </pic:nvPicPr>
                         <pic:blipFill>
-                          <a:blip r:embed="rId15"/>
+                          <a:blip r:embed="rId13"/>
                           <a:srcRect b="0" l="0" r="0" t="0"/>
                           <a:stretch>
                             <a:fillRect/>
@@ -2959,7 +2133,7 @@
                         <pic:spPr>
                           <a:xfrm>
                             <a:off x="0" y="0"/>
-                            <a:ext cx="5867400" cy="2032000"/>
+                            <a:ext cx="5867400" cy="4965700"/>
                           </a:xfrm>
                           <a:prstGeom prst="rect"/>
                           <a:ln/>
@@ -3003,26 +2177,110 @@
                 <w:b w:val="1"/>
                 <w:rtl w:val="0"/>
               </w:rPr>
-              <w:t xml:space="preserve">Figure 3</w:t>
+              <w:t xml:space="preserve">Figure 1</w:t>
             </w:r>
             <w:r>
               <w:rPr>
                 <w:rtl w:val="0"/>
               </w:rPr>
-              <w:t xml:space="preserve">. Resulting SBML species-reaction graph (left) and kinetic graph (right) for query /kineticLaws/14792.</w:t>
+              <w:t xml:space="preserve">. Overview of cy3sabiork workflow. </w:t>
             </w:r>
             <w:r>
               <w:rPr>
-                <w:i w:val="1"/>
+                <w:b w:val="1"/>
                 <w:rtl w:val="0"/>
               </w:rPr>
-              <w:t xml:space="preserve"> </w:t>
+              <w:t xml:space="preserve">A</w:t>
             </w:r>
             <w:r>
               <w:rPr>
                 <w:rtl w:val="0"/>
               </w:rPr>
-              <w:t xml:space="preserve">A single kinetic record is retrieved via the web services and imported using cy3sbml.</w:t>
+              <w:t xml:space="preserve">) </w:t>
+            </w:r>
+            <w:r>
+              <w:rPr>
+                <w:rtl w:val="0"/>
+              </w:rPr>
+              <w:t xml:space="preserve">Workflow diagram. Kinetic data from SABIO-RK is retrieved via the web services or the web interface. The entries are encoded in SBML, which is read and the CyNetworks for the entries are generated. </w:t>
+            </w:r>
+            <w:r>
+              <w:rPr>
+                <w:b w:val="1"/>
+                <w:rtl w:val="0"/>
+              </w:rPr>
+              <w:t xml:space="preserve">B</w:t>
+            </w:r>
+            <w:r>
+              <w:rPr>
+                <w:rtl w:val="0"/>
+              </w:rPr>
+              <w:t xml:space="preserve">) Overview of kinetic data for a single SABIO-RK entry. In the example the data for entry 14792 is displayed  available from </w:t>
+            </w:r>
+            <w:hyperlink r:id="rId14">
+              <w:r>
+                <w:rPr>
+                  <w:color w:val="1155cc"/>
+                  <w:u w:val="single"/>
+                  <w:rtl w:val="0"/>
+                </w:rPr>
+                <w:t xml:space="preserve">http://sabiork.h-its.org/kineticLawEntry.jsp?viewData=true&amp;kinlawid=14792</w:t>
+              </w:r>
+            </w:hyperlink>
+            <w:r>
+              <w:rPr>
+                <w:rtl w:val="0"/>
+              </w:rPr>
+              <w:t xml:space="preserve">. </w:t>
+            </w:r>
+            <w:r>
+              <w:rPr>
+                <w:b w:val="1"/>
+                <w:rtl w:val="0"/>
+              </w:rPr>
+              <w:t xml:space="preserve">C</w:t>
+            </w:r>
+            <w:r>
+              <w:rPr>
+                <w:rtl w:val="0"/>
+              </w:rPr>
+              <w:t xml:space="preserve">) cy3sabiork information for entry 14792 retrieved with the web service query </w:t>
+            </w:r>
+            <w:hyperlink r:id="rId15">
+              <w:r>
+                <w:rPr>
+                  <w:color w:val="1155cc"/>
+                  <w:u w:val="single"/>
+                  <w:rtl w:val="0"/>
+                </w:rPr>
+                <w:t xml:space="preserve">http://sabiork.h-its.org/sabioRestWebServices/kineticLaws/14792</w:t>
+              </w:r>
+            </w:hyperlink>
+            <w:r>
+              <w:rPr>
+                <w:rtl w:val="0"/>
+              </w:rPr>
+              <w:t xml:space="preserve"> (the corresponging SBML of the query is available as </w:t>
+            </w:r>
+            <w:r>
+              <w:rPr>
+                <w:b w:val="1"/>
+                <w:rtl w:val="0"/>
+              </w:rPr>
+              <w:t xml:space="preserve">Supplementary File 1</w:t>
+            </w:r>
+            <w:r>
+              <w:rPr>
+                <w:rtl w:val="0"/>
+              </w:rPr>
+              <w:t xml:space="preserve">)</w:t>
+            </w:r>
+            <w:r>
+              <w:rPr>
+                <w:rFonts w:ascii="Nova Mono" w:cs="Nova Mono" w:eastAsia="Nova Mono" w:hAnsi="Nova Mono"/>
+                <w:rtl w:val="0"/>
+              </w:rPr>
+              <w:t xml:space="preserve">:  [1] Resulting species-reaction-modifier graph. The galacokinase enzyme catalyzes the conversion of D-Galactose + ATP → α-D-Galactose 1-phosphate + ADP. Selecting nodes in the graph provides access to the annotation information and links to databases. ; [2] kinetic graph having additional nodes for the KineticLaw, Parameters and Localization; [3] After selecting the Kinetic Law in the kinetic graph the kinetic law information is displayed in the Results Panel. [4] MIRIAM annotations with respective links to databases, in this case for the selected KineticLaw; [5] Additional annotations with database links.</w:t>
             </w:r>
           </w:p>
         </w:tc>
@@ -3039,9 +2297,271 @@
         </w:rPr>
       </w:r>
     </w:p>
+    <w:p>
+      <w:pPr>
+        <w:ind w:left="-100" w:firstLine="0"/>
+        <w:contextualSpacing w:val="0"/>
+      </w:pPr>
+      <w:r>
+        <w:rPr>
+          <w:rtl w:val="0"/>
+        </w:rPr>
+      </w:r>
+    </w:p>
+    <w:p>
+      <w:pPr>
+        <w:ind w:firstLine="0"/>
+        <w:contextualSpacing w:val="0"/>
+      </w:pPr>
+      <w:r>
+        <w:rPr>
+          <w:rtl w:val="0"/>
+        </w:rPr>
+      </w:r>
+    </w:p>
     <w:tbl>
       <w:tblPr>
-        <w:tblStyle w:val="Table5"/>
+        <w:tblStyle w:val="Table2"/>
+        <w:bidi w:val="0"/>
+        <w:tblW w:w="9360.0" w:type="dxa"/>
+        <w:jc w:val="left"/>
+        <w:tblBorders>
+          <w:top w:color="000000" w:space="0" w:sz="8" w:val="single"/>
+          <w:left w:color="000000" w:space="0" w:sz="8" w:val="single"/>
+          <w:bottom w:color="000000" w:space="0" w:sz="8" w:val="single"/>
+          <w:right w:color="000000" w:space="0" w:sz="8" w:val="single"/>
+          <w:insideH w:color="000000" w:space="0" w:sz="8" w:val="single"/>
+          <w:insideV w:color="000000" w:space="0" w:sz="8" w:val="single"/>
+        </w:tblBorders>
+        <w:tblLayout w:type="fixed"/>
+        <w:tblLook w:val="0600"/>
+      </w:tblPr>
+      <w:tblGrid>
+        <w:gridCol w:w="9360"/>
+        <w:tblGridChange w:id="0">
+          <w:tblGrid>
+            <w:gridCol w:w="9360"/>
+          </w:tblGrid>
+        </w:tblGridChange>
+      </w:tblGrid>
+      <w:tr>
+        <w:trPr>
+          <w:trHeight w:val="3200" w:hRule="atLeast"/>
+        </w:trPr>
+        <w:tc>
+          <w:tcPr>
+            <w:tcBorders>
+              <w:top w:color="f3f3f3" w:space="0" w:sz="4" w:val="single"/>
+              <w:left w:color="f3f3f3" w:space="0" w:sz="4" w:val="single"/>
+              <w:bottom w:color="f3f3f3" w:space="0" w:sz="4" w:val="single"/>
+              <w:right w:color="f3f3f3" w:space="0" w:sz="4" w:val="single"/>
+            </w:tcBorders>
+            <w:tcMar>
+              <w:top w:w="100.0" w:type="dxa"/>
+              <w:left w:w="100.0" w:type="dxa"/>
+              <w:bottom w:w="100.0" w:type="dxa"/>
+              <w:right w:w="100.0" w:type="dxa"/>
+            </w:tcMar>
+          </w:tcPr>
+          <w:p>
+            <w:pPr>
+              <w:ind w:left="-100" w:firstLine="0"/>
+              <w:contextualSpacing w:val="0"/>
+            </w:pPr>
+            <w:r>
+              <w:drawing>
+                <wp:inline distB="114300" distT="114300" distL="114300" distR="114300">
+                  <wp:extent cx="2721769" cy="1814513"/>
+                  <wp:effectExtent b="0" l="0" r="0" t="0"/>
+                  <wp:docPr descr="webservice_GUI.png" id="2" name="image05.png"/>
+                  <a:graphic>
+                    <a:graphicData uri="http://schemas.openxmlformats.org/drawingml/2006/picture">
+                      <pic:pic>
+                        <pic:nvPicPr>
+                          <pic:cNvPr descr="webservice_GUI.png" id="0" name="image05.png"/>
+                          <pic:cNvPicPr preferRelativeResize="0"/>
+                        </pic:nvPicPr>
+                        <pic:blipFill>
+                          <a:blip r:embed="rId16"/>
+                          <a:srcRect b="0" l="0" r="0" t="0"/>
+                          <a:stretch>
+                            <a:fillRect/>
+                          </a:stretch>
+                        </pic:blipFill>
+                        <pic:spPr>
+                          <a:xfrm>
+                            <a:off x="0" y="0"/>
+                            <a:ext cx="2721769" cy="1814513"/>
+                          </a:xfrm>
+                          <a:prstGeom prst="rect"/>
+                          <a:ln/>
+                        </pic:spPr>
+                      </pic:pic>
+                    </a:graphicData>
+                  </a:graphic>
+                </wp:inline>
+              </w:drawing>
+            </w:r>
+            <w:r>
+              <w:drawing>
+                <wp:inline distB="114300" distT="114300" distL="114300" distR="114300">
+                  <wp:extent cx="3005138" cy="2437238"/>
+                  <wp:effectExtent b="0" l="0" r="0" t="0"/>
+                  <wp:docPr descr="table_GUI.png" id="3" name="image06.png"/>
+                  <a:graphic>
+                    <a:graphicData uri="http://schemas.openxmlformats.org/drawingml/2006/picture">
+                      <pic:pic>
+                        <pic:nvPicPr>
+                          <pic:cNvPr descr="table_GUI.png" id="0" name="image06.png"/>
+                          <pic:cNvPicPr preferRelativeResize="0"/>
+                        </pic:nvPicPr>
+                        <pic:blipFill>
+                          <a:blip r:embed="rId17"/>
+                          <a:srcRect b="0" l="0" r="0" t="0"/>
+                          <a:stretch>
+                            <a:fillRect/>
+                          </a:stretch>
+                        </pic:blipFill>
+                        <pic:spPr>
+                          <a:xfrm>
+                            <a:off x="0" y="0"/>
+                            <a:ext cx="3005138" cy="2437238"/>
+                          </a:xfrm>
+                          <a:prstGeom prst="rect"/>
+                          <a:ln/>
+                        </pic:spPr>
+                      </pic:pic>
+                    </a:graphicData>
+                  </a:graphic>
+                </wp:inline>
+              </w:drawing>
+            </w:r>
+            <w:r>
+              <w:rPr>
+                <w:rtl w:val="0"/>
+              </w:rPr>
+            </w:r>
+          </w:p>
+        </w:tc>
+      </w:tr>
+      <w:tr>
+        <w:tc>
+          <w:tcPr>
+            <w:tcBorders>
+              <w:top w:color="f3f3f3" w:space="0" w:sz="4" w:val="single"/>
+              <w:left w:color="f3f3f3" w:space="0" w:sz="4" w:val="single"/>
+              <w:bottom w:color="f3f3f3" w:space="0" w:sz="4" w:val="single"/>
+              <w:right w:color="f3f3f3" w:space="0" w:sz="4" w:val="single"/>
+            </w:tcBorders>
+            <w:tcMar>
+              <w:top w:w="100.0" w:type="dxa"/>
+              <w:left w:w="100.0" w:type="dxa"/>
+              <w:bottom w:w="100.0" w:type="dxa"/>
+              <w:right w:w="100.0" w:type="dxa"/>
+            </w:tcMar>
+          </w:tcPr>
+          <w:p>
+            <w:pPr>
+              <w:contextualSpacing w:val="0"/>
+              <w:jc w:val="left"/>
+            </w:pPr>
+            <w:r>
+              <w:rPr>
+                <w:b w:val="1"/>
+                <w:rtl w:val="0"/>
+              </w:rPr>
+              <w:t xml:space="preserve">Figure 2</w:t>
+            </w:r>
+            <w:r>
+              <w:rPr>
+                <w:rtl w:val="0"/>
+              </w:rPr>
+              <w:t xml:space="preserve">.</w:t>
+            </w:r>
+            <w:commentRangeStart w:id="7"/>
+            <w:r>
+              <w:rPr>
+                <w:rtl w:val="0"/>
+              </w:rPr>
+              <w:t xml:space="preserve"> cy3sabiork GUI</w:t>
+            </w:r>
+            <w:commentRangeEnd w:id="7"/>
+            <w:r>
+              <w:commentReference w:id="7"/>
+            </w:r>
+            <w:r>
+              <w:rPr>
+                <w:rtl w:val="0"/>
+              </w:rPr>
+              <w:t xml:space="preserve"> for web service queries. A) Query GUI. Queries are performed from the query GUI. B) Kinetic entry GUI. The resulting kinetic data retrived via the web service call are displayed. After clicking okay the kinetic data is imported.</w:t>
+            </w:r>
+          </w:p>
+        </w:tc>
+      </w:tr>
+    </w:tbl>
+    <w:p>
+      <w:pPr>
+        <w:ind w:firstLine="0"/>
+        <w:contextualSpacing w:val="0"/>
+      </w:pPr>
+      <w:r>
+        <w:rPr>
+          <w:rtl w:val="0"/>
+        </w:rPr>
+      </w:r>
+    </w:p>
+    <w:p>
+      <w:pPr>
+        <w:ind w:left="-100" w:firstLine="0"/>
+        <w:contextualSpacing w:val="0"/>
+      </w:pPr>
+      <w:r>
+        <w:rPr>
+          <w:rtl w:val="0"/>
+        </w:rPr>
+      </w:r>
+    </w:p>
+    <w:p>
+      <w:pPr>
+        <w:ind w:left="-100" w:firstLine="0"/>
+        <w:contextualSpacing w:val="0"/>
+      </w:pPr>
+      <w:r>
+        <w:rPr>
+          <w:rtl w:val="0"/>
+        </w:rPr>
+      </w:r>
+    </w:p>
+    <w:p>
+      <w:r>
+        <w:br w:type="page"/>
+      </w:r>
+    </w:p>
+    <w:p>
+      <w:pPr>
+        <w:ind w:left="-100" w:firstLine="0"/>
+        <w:contextualSpacing w:val="0"/>
+      </w:pPr>
+      <w:r>
+        <w:rPr>
+          <w:rtl w:val="0"/>
+        </w:rPr>
+      </w:r>
+    </w:p>
+    <w:p>
+      <w:pPr>
+        <w:ind w:left="-100" w:firstLine="0"/>
+        <w:contextualSpacing w:val="0"/>
+      </w:pPr>
+      <w:r>
+        <w:rPr>
+          <w:rtl w:val="0"/>
+        </w:rPr>
+      </w:r>
+    </w:p>
+    <w:tbl>
+      <w:tblPr>
+        <w:tblStyle w:val="Table3"/>
         <w:bidi w:val="0"/>
         <w:tblW w:w="9460.0" w:type="dxa"/>
         <w:jc w:val="left"/>
@@ -3083,6 +2603,7 @@
           </w:tcPr>
           <w:p>
             <w:pPr>
+              <w:ind w:left="0" w:firstLine="0"/>
               <w:contextualSpacing w:val="0"/>
               <w:jc w:val="left"/>
             </w:pPr>
@@ -3091,16 +2612,16 @@
                 <wp:inline distB="114300" distT="114300" distL="114300" distR="114300">
                   <wp:extent cx="4662488" cy="3740833"/>
                   <wp:effectExtent b="0" l="0" r="0" t="0"/>
-                  <wp:docPr descr="SABIOmdl08Jun2016039_galactose_metabolism.png" id="1" name="image02.png"/>
+                  <wp:docPr descr="SABIOmdl08Jun2016039_galactose_metabolism.png" id="1" name="image04.png"/>
                   <a:graphic>
                     <a:graphicData uri="http://schemas.openxmlformats.org/drawingml/2006/picture">
                       <pic:pic>
                         <pic:nvPicPr>
-                          <pic:cNvPr descr="SABIOmdl08Jun2016039_galactose_metabolism.png" id="0" name="image02.png"/>
+                          <pic:cNvPr descr="SABIOmdl08Jun2016039_galactose_metabolism.png" id="0" name="image04.png"/>
                           <pic:cNvPicPr preferRelativeResize="0"/>
                         </pic:nvPicPr>
                         <pic:blipFill>
-                          <a:blip r:embed="rId16"/>
+                          <a:blip r:embed="rId18"/>
                           <a:srcRect b="0" l="0" r="0" t="0"/>
                           <a:stretch>
                             <a:fillRect/>
@@ -3153,14 +2674,15 @@
                 <w:b w:val="1"/>
                 <w:rtl w:val="0"/>
               </w:rPr>
-              <w:t xml:space="preserve">Figure 4</w:t>
+              <w:t xml:space="preserve">Figure 3</w:t>
             </w:r>
             <w:r>
               <w:rPr>
                 <w:rtl w:val="0"/>
               </w:rPr>
-              <w:t xml:space="preserve">. Graph of SABIO-RK kinetic records for the Human liver galactokinase, consisting of 47 entries (query 2016-06-08, Organism=”homo sapiens” &amp; Pathway=”galactose metabolism” &amp; wildtype=True, SBML for query available as </w:t>
-            </w:r>
+              <w:t xml:space="preserve">. Graph of SABIO-RK kinetic records for the Human galactose metabolism, consisting of 47 entries (query 2016-06-08, Organism=”homo sapiens” &amp; Pathway=”galactose metabolism” &amp; wildtype=True, SBML for query available as </w:t>
+            </w:r>
+            <w:commentRangeStart w:id="8"/>
             <w:r>
               <w:rPr>
                 <w:b w:val="1"/>
@@ -3168,6 +2690,10 @@
               </w:rPr>
               <w:t xml:space="preserve">Supplement S2</w:t>
             </w:r>
+            <w:commentRangeEnd w:id="8"/>
+            <w:r>
+              <w:commentReference w:id="8"/>
+            </w:r>
             <w:r>
               <w:rPr>
                 <w:rtl w:val="0"/>
@@ -3175,6 +2701,63 @@
               <w:t xml:space="preserve">). Three clusters can be seen, depending on the localization of the reported protein. The lysosomal reactions are non-canonical reactions in the galactose pathway.</w:t>
             </w:r>
           </w:p>
+          <w:p>
+            <w:pPr>
+              <w:contextualSpacing w:val="0"/>
+            </w:pPr>
+            <w:r>
+              <w:rPr>
+                <w:rtl w:val="0"/>
+              </w:rPr>
+            </w:r>
+          </w:p>
+          <w:p>
+            <w:pPr>
+              <w:contextualSpacing w:val="0"/>
+            </w:pPr>
+            <w:r>
+              <w:rPr>
+                <w:rtl w:val="0"/>
+              </w:rPr>
+              <w:t xml:space="preserve">sabiork.h-its.org/sabioRestWebServices/searchKineticLaws/sbml?q=Pathway:"galactose metabolism" AND </w:t>
+            </w:r>
+            <w:commentRangeStart w:id="9"/>
+            <w:r>
+              <w:rPr>
+                <w:rtl w:val="0"/>
+              </w:rPr>
+              <w:t xml:space="preserve">Organism:"homo sapiens"</w:t>
+            </w:r>
+            <w:commentRangeEnd w:id="9"/>
+            <w:r>
+              <w:commentReference w:id="9"/>
+            </w:r>
+            <w:r>
+              <w:rPr>
+                <w:rtl w:val="0"/>
+              </w:rPr>
+            </w:r>
+          </w:p>
+          <w:p>
+            <w:pPr>
+              <w:contextualSpacing w:val="0"/>
+            </w:pPr>
+            <w:r>
+              <w:rPr>
+                <w:rtl w:val="0"/>
+              </w:rPr>
+            </w:r>
+          </w:p>
+          <w:p>
+            <w:pPr>
+              <w:contextualSpacing w:val="0"/>
+            </w:pPr>
+            <w:r>
+              <w:rPr>
+                <w:rtl w:val="0"/>
+              </w:rPr>
+            </w:r>
+          </w:p>
         </w:tc>
       </w:tr>
     </w:tbl>
@@ -3184,8 +2767,8 @@
         <w:ind w:left="0" w:firstLine="0"/>
         <w:contextualSpacing w:val="0"/>
       </w:pPr>
-      <w:bookmarkStart w:colFirst="0" w:colLast="0" w:name="h.bqoja6o09fi4" w:id="24"/>
-      <w:bookmarkEnd w:id="24"/>
+      <w:bookmarkStart w:colFirst="0" w:colLast="0" w:name="h.bqoja6o09fi4" w:id="20"/>
+      <w:bookmarkEnd w:id="20"/>
       <w:r>
         <w:rPr>
           <w:rtl w:val="0"/>
@@ -3204,7 +2787,7 @@
 
 <file path=word/comments.xml><?xml version="1.0" encoding="utf-8"?>
 <w:comments xmlns:mc="http://schemas.openxmlformats.org/markup-compatibility/2006" xmlns:o="urn:schemas-microsoft-com:office:office" xmlns:r="http://schemas.openxmlformats.org/officeDocument/2006/relationships" xmlns:m="http://schemas.openxmlformats.org/officeDocument/2006/math" xmlns:v="urn:schemas-microsoft-com:vml" xmlns:wp="http://schemas.openxmlformats.org/drawingml/2006/wordprocessingDrawing" xmlns:w10="urn:schemas-microsoft-com:office:word" xmlns:w="http://schemas.openxmlformats.org/wordprocessingml/2006/main" xmlns:wne="http://schemas.microsoft.com/office/word/2006/wordml" xmlns:sl="http://schemas.openxmlformats.org/schemaLibrary/2006/main" xmlns:a="http://schemas.openxmlformats.org/drawingml/2006/main" xmlns:pic="http://schemas.openxmlformats.org/drawingml/2006/picture" xmlns:c="http://schemas.openxmlformats.org/drawingml/2006/chart" xmlns:lc="http://schemas.openxmlformats.org/drawingml/2006/lockedCanvas" xmlns:dgm="http://schemas.openxmlformats.org/drawingml/2006/diagram" xmlns:wps="http://schemas.microsoft.com/office/word/2010/wordprocessingShape" xmlns:wpg="http://schemas.microsoft.com/office/word/2010/wordprocessingGroup">
-  <w:comment w:author="Matthias König" w:id="6" w:date="2016-06-08T22:46:21Z">
+  <w:comment w:author="Matthias König" w:id="8" w:date="2016-06-09T21:09:58Z">
     <w:p>
       <w:pPr>
         <w:keepNext w:val="0"/>
@@ -3229,9 +2812,11 @@
           <w:vertAlign w:val="baseline"/>
           <w:rtl w:val="0"/>
         </w:rPr>
-        <w:t xml:space="preserve">create illustrator workflow for data integration</w:t>
-      </w:r>
-    </w:p>
+        <w:t xml:space="preserve">TODO: update the SBML file for the query</w:t>
+      </w:r>
+    </w:p>
+  </w:comment>
+  <w:comment w:author="Matthias König" w:id="9" w:date="2016-06-09T21:06:02Z">
     <w:p>
       <w:pPr>
         <w:keepNext w:val="0"/>
@@ -3256,11 +2841,9 @@
           <w:vertAlign w:val="baseline"/>
           <w:rtl w:val="0"/>
         </w:rPr>
-        <w:t xml:space="preserve">+ logos (Sabio, SBML, MIRIAM, Annotations)</w:t>
-      </w:r>
-    </w:p>
-  </w:comment>
-  <w:comment w:author="Matthias König" w:id="4" w:date="2016-06-08T19:46:20Z">
+        <w:t xml:space="preserve">wildtype filtering</w:t>
+      </w:r>
+    </w:p>
     <w:p>
       <w:pPr>
         <w:keepNext w:val="0"/>
@@ -3285,11 +2868,11 @@
           <w:vertAlign w:val="baseline"/>
           <w:rtl w:val="0"/>
         </w:rPr>
-        <w:t xml:space="preserve">TODO: discuss galactose metabolism, provide draft SBML with kinetic record annotations.</w:t>
+        <w:t xml:space="preserve">not working in SABIO-RK with EnzymeType:wildtype</w:t>
       </w:r>
     </w:p>
   </w:comment>
-  <w:comment w:author="Matthias König" w:id="5" w:date="2016-06-08T22:24:27Z">
+  <w:comment w:author="Matthias König" w:id="4" w:date="2016-06-08T19:46:20Z">
     <w:p>
       <w:pPr>
         <w:keepNext w:val="0"/>
@@ -3314,11 +2897,11 @@
           <w:vertAlign w:val="baseline"/>
           <w:rtl w:val="0"/>
         </w:rPr>
-        <w:t xml:space="preserve">Create supplemental files with corresponding queries</w:t>
+        <w:t xml:space="preserve">TODO: discuss galactose metabolism, provide draft SBML with kinetic record annotations.</w:t>
       </w:r>
     </w:p>
   </w:comment>
-  <w:comment w:author="Matthias König" w:id="7" w:date="2016-06-09T16:40:21Z">
+  <w:comment w:author="Matthias König" w:id="5" w:date="2016-06-08T22:24:27Z">
     <w:p>
       <w:pPr>
         <w:keepNext w:val="0"/>
@@ -3343,11 +2926,11 @@
           <w:vertAlign w:val="baseline"/>
           <w:rtl w:val="0"/>
         </w:rPr>
-        <w:t xml:space="preserve">TODO: update GUI &amp; integrate with app</w:t>
+        <w:t xml:space="preserve">Create supplemental files with corresponding queries</w:t>
       </w:r>
     </w:p>
   </w:comment>
-  <w:comment w:author="Matthias König" w:id="8" w:date="2016-06-09T16:40:21Z">
+  <w:comment w:author="Matthias König" w:id="7" w:date="2016-06-09T21:05:30Z">
     <w:p>
       <w:pPr>
         <w:keepNext w:val="0"/>
@@ -3372,11 +2955,11 @@
           <w:vertAlign w:val="baseline"/>
           <w:rtl w:val="0"/>
         </w:rPr>
-        <w:t xml:space="preserve">Change to 14972 (galactose metabolism)</w:t>
+        <w:t xml:space="preserve">TODO: update GUI &amp; integrate with app</w:t>
       </w:r>
     </w:p>
   </w:comment>
-  <w:comment w:author="Matthias König" w:id="3" w:date="2016-06-08T19:31:40Z">
+  <w:comment w:author="Matthias König" w:id="6" w:date="2016-06-09T21:06:31Z">
     <w:p>
       <w:pPr>
         <w:keepNext w:val="0"/>
@@ -3401,9 +2984,11 @@
           <w:vertAlign w:val="baseline"/>
           <w:rtl w:val="0"/>
         </w:rPr>
-        <w:t xml:space="preserve">TODO: implement the full webservice queries, i.e. with key words</w:t>
-      </w:r>
-    </w:p>
+        <w:t xml:space="preserve">add cytoscape reference</w:t>
+      </w:r>
+    </w:p>
+  </w:comment>
+  <w:comment w:author="Matthias König" w:id="3" w:date="2016-06-08T19:31:40Z">
     <w:p>
       <w:pPr>
         <w:keepNext w:val="0"/>
@@ -3428,11 +3013,9 @@
           <w:vertAlign w:val="baseline"/>
           <w:rtl w:val="0"/>
         </w:rPr>
-        <w:t xml:space="preserve">TODO: implement better GUI for queries (Simple interface for advanced queries)</w:t>
-      </w:r>
-    </w:p>
-  </w:comment>
-  <w:comment w:author="Matthias König" w:id="0" w:date="2016-06-08T22:39:18Z">
+        <w:t xml:space="preserve">TODO: implement the full webservice queries, i.e. with key words</w:t>
+      </w:r>
+    </w:p>
     <w:p>
       <w:pPr>
         <w:keepNext w:val="0"/>
@@ -3457,11 +3040,11 @@
           <w:vertAlign w:val="baseline"/>
           <w:rtl w:val="0"/>
         </w:rPr>
-        <w:t xml:space="preserve">http://f1000research.com/for-authors/article-guidelines/software-tool-articles</w:t>
+        <w:t xml:space="preserve">TODO: implement better GUI for queries (Simple interface for advanced queries)</w:t>
       </w:r>
     </w:p>
   </w:comment>
-  <w:comment w:author="Matthias König" w:id="1" w:date="2016-06-08T22:39:18Z">
+  <w:comment w:author="Matthias König" w:id="0" w:date="2016-06-08T22:39:18Z">
     <w:p>
       <w:pPr>
         <w:keepNext w:val="0"/>
@@ -3486,11 +3069,11 @@
           <w:vertAlign w:val="baseline"/>
           <w:rtl w:val="0"/>
         </w:rPr>
-        <w:t xml:space="preserve">Format information</w:t>
+        <w:t xml:space="preserve">http://f1000research.com/for-authors/article-guidelines/software-tool-articles</w:t>
       </w:r>
     </w:p>
   </w:comment>
-  <w:comment w:author="Matthias König" w:id="2" w:date="2016-06-08T19:38:53Z">
+  <w:comment w:author="Matthias König" w:id="1" w:date="2016-06-08T22:39:18Z">
     <w:p>
       <w:pPr>
         <w:keepNext w:val="0"/>
@@ -3515,7 +3098,36 @@
           <w:vertAlign w:val="baseline"/>
           <w:rtl w:val="0"/>
         </w:rPr>
-        <w:t xml:space="preserve">TODO: read Sabio papers</w:t>
+        <w:t xml:space="preserve">Format information</w:t>
+      </w:r>
+    </w:p>
+  </w:comment>
+  <w:comment w:author="Matthias König" w:id="2" w:date="2016-06-09T22:04:24Z">
+    <w:p>
+      <w:pPr>
+        <w:keepNext w:val="0"/>
+        <w:keepLines w:val="0"/>
+        <w:widowControl w:val="0"/>
+        <w:spacing w:after="0" w:before="0" w:line="240" w:lineRule="auto"/>
+        <w:ind w:left="0" w:right="0" w:firstLine="0"/>
+        <w:contextualSpacing w:val="0"/>
+        <w:jc w:val="left"/>
+      </w:pPr>
+      <w:r>
+        <w:rPr>
+          <w:rFonts w:ascii="Arial" w:cs="Arial" w:eastAsia="Arial" w:hAnsi="Arial"/>
+          <w:b w:val="0"/>
+          <w:i w:val="0"/>
+          <w:smallCaps w:val="0"/>
+          <w:strike w:val="0"/>
+          <w:color w:val="000000"/>
+          <w:sz w:val="22"/>
+          <w:szCs w:val="22"/>
+          <w:u w:val="none"/>
+          <w:vertAlign w:val="baseline"/>
+          <w:rtl w:val="0"/>
+        </w:rPr>
+        <w:t xml:space="preserve">In recent years biological databases that contain enzyme and reaction kinetics data to support the modelling and simulation processes have been established: enzyme databases such as BRENDA {Scheer2011} or protein databases such as UniProtKB {UniProtConsortium2011}, which both also store kinetic parameters.”{Wittig2014}</w:t>
       </w:r>
     </w:p>
   </w:comment>
@@ -3754,43 +3366,5 @@
     <w:tblStylePr w:type="seCell"/>
     <w:tblStylePr w:type="swCell"/>
   </w:style>
-  <w:style w:type="table" w:styleId="Table4">
-    <w:basedOn w:val="TableNormal"/>
-    <w:tblPr>
-      <w:tblStyleRowBandSize w:val="1"/>
-      <w:tblStyleColBandSize w:val="1"/>
-    </w:tblPr>
-    <w:tblStylePr w:type="band1Horz"/>
-    <w:tblStylePr w:type="band1Vert"/>
-    <w:tblStylePr w:type="band2Horz"/>
-    <w:tblStylePr w:type="band2Vert"/>
-    <w:tblStylePr w:type="firstCol"/>
-    <w:tblStylePr w:type="firstRow"/>
-    <w:tblStylePr w:type="lastCol"/>
-    <w:tblStylePr w:type="lastRow"/>
-    <w:tblStylePr w:type="neCell"/>
-    <w:tblStylePr w:type="nwCell"/>
-    <w:tblStylePr w:type="seCell"/>
-    <w:tblStylePr w:type="swCell"/>
-  </w:style>
-  <w:style w:type="table" w:styleId="Table5">
-    <w:basedOn w:val="TableNormal"/>
-    <w:tblPr>
-      <w:tblStyleRowBandSize w:val="1"/>
-      <w:tblStyleColBandSize w:val="1"/>
-    </w:tblPr>
-    <w:tblStylePr w:type="band1Horz"/>
-    <w:tblStylePr w:type="band1Vert"/>
-    <w:tblStylePr w:type="band2Horz"/>
-    <w:tblStylePr w:type="band2Vert"/>
-    <w:tblStylePr w:type="firstCol"/>
-    <w:tblStylePr w:type="firstRow"/>
-    <w:tblStylePr w:type="lastCol"/>
-    <w:tblStylePr w:type="lastRow"/>
-    <w:tblStylePr w:type="neCell"/>
-    <w:tblStylePr w:type="nwCell"/>
-    <w:tblStylePr w:type="seCell"/>
-    <w:tblStylePr w:type="swCell"/>
-  </w:style>
 </w:styles>
 </file>
</xml_diff>

<commit_message>
second version of manuscript
</commit_message>
<xml_diff>
--- a/docs/manuscript/cy3sabiork.docx
+++ b/docs/manuscript/cy3sabiork.docx
@@ -8,17 +8,12 @@
         <w:contextualSpacing w:val="0"/>
         <w:jc w:val="both"/>
       </w:pPr>
-      <w:commentRangeStart w:id="0"/>
       <w:r>
         <w:rPr>
           <w:rFonts w:ascii="Arial" w:cs="Arial" w:eastAsia="Arial" w:hAnsi="Arial"/>
           <w:rtl w:val="0"/>
         </w:rPr>
         <w:t xml:space="preserve">Software Tool Article</w:t>
-      </w:r>
-      <w:commentRangeEnd w:id="0"/>
-      <w:r>
-        <w:commentReference w:id="0"/>
       </w:r>
       <w:r>
         <w:rPr>
@@ -153,88 +148,49 @@
         <w:rPr>
           <w:rtl w:val="0"/>
         </w:rPr>
-        <w:t xml:space="preserve">Kinetic data of biochemical reactions are essential for the creation of kinetic models of biochemical networks. SABIO-RK is a curated database for kinetic data of biochemical reactions and their related information. The data ca</w:t>
-      </w:r>
-    </w:p>
-    <w:p>
-      <w:pPr>
-        <w:ind w:firstLine="0"/>
-        <w:contextualSpacing w:val="0"/>
-      </w:pPr>
-      <w:r>
-        <w:rPr>
-          <w:rtl w:val="0"/>
-        </w:rPr>
-      </w:r>
-    </w:p>
-    <w:p>
-      <w:pPr>
-        <w:ind w:firstLine="0"/>
-        <w:contextualSpacing w:val="0"/>
-      </w:pPr>
-      <w:r>
-        <w:rPr>
-          <w:rtl w:val="0"/>
-        </w:rPr>
-        <w:t xml:space="preserve">Web interface and web service</w:t>
-      </w:r>
-    </w:p>
-    <w:p>
-      <w:pPr>
-        <w:ind w:firstLine="0"/>
-        <w:contextualSpacing w:val="0"/>
-      </w:pPr>
-      <w:r>
-        <w:rPr>
-          <w:rtl w:val="0"/>
-        </w:rPr>
-        <w:t xml:space="preserve">SBML</w:t>
-      </w:r>
-    </w:p>
-    <w:p>
-      <w:pPr>
-        <w:ind w:firstLine="0"/>
-        <w:contextualSpacing w:val="0"/>
-      </w:pPr>
-      <w:r>
-        <w:rPr>
-          <w:rtl w:val="0"/>
-        </w:rPr>
-      </w:r>
-    </w:p>
-    <w:p>
-      <w:pPr>
-        <w:ind w:firstLine="0"/>
-        <w:contextualSpacing w:val="0"/>
-      </w:pPr>
-      <w:r>
-        <w:rPr>
-          <w:rtl w:val="0"/>
-        </w:rPr>
-        <w:t xml:space="preserve">A seamless integration with the SABIO-RK web services is provided which allows direct queries from within Cytoscape. </w:t>
-      </w:r>
-    </w:p>
-    <w:p>
-      <w:pPr>
-        <w:ind w:firstLine="0"/>
-        <w:contextualSpacing w:val="0"/>
-      </w:pPr>
-      <w:r>
-        <w:rPr>
-          <w:rtl w:val="0"/>
-        </w:rPr>
-        <w:t xml:space="preserve">Alternatively advanced queries can be performed on the SABIO-RK web page and the results be exported as SBML which then is imported using cy3sabiork. </w:t>
-      </w:r>
-    </w:p>
-    <w:p>
-      <w:pPr>
-        <w:ind w:firstLine="0"/>
-        <w:contextualSpacing w:val="0"/>
-      </w:pPr>
-      <w:r>
-        <w:rPr>
-          <w:rtl w:val="0"/>
-        </w:rPr>
+        <w:t xml:space="preserve">Kinetic data of biochemical reactions are essential for the creation of kinetic models of biochemical networks. SABIO-RK is a curated database for kinetic data of biochemical reactions and their related information. Despite the importance of kinetic information for computational modelling there has been no simple solution to visualize the database entries from SABIO-RK.</w:t>
+      </w:r>
+    </w:p>
+    <w:p>
+      <w:pPr>
+        <w:contextualSpacing w:val="0"/>
+      </w:pPr>
+      <w:r>
+        <w:rPr>
+          <w:rtl w:val="0"/>
+        </w:rPr>
+        <w:t xml:space="preserve">In this work, we present cy3sabiork, an app for the visualization of kinetic data from SABIO-RK for Cytoscape. Cy3sabiork creates an intuitive visualization of kinetic entries in the form of a species-reaction graph extended with kinetic information, which reflects the reaction-centered approach of  SABIO-RK. Herby, the kinetic information is accessible via a combination of graph structure and annotations of nodes, with provided information consisting of: (I) reaction details, enzyme and organism; (II) kinetic law, formula, parameters; (III) experimental conditions; (IV) publication; (V) additional annotations. Our app allows for easy comparison of kinetic data, visual inspection of the elements involved in the kinetic record and simple access to the annotation information of the kinetic record. Kinetic entries in SBML format from the SABIO-RK web interface and web services are supported.</w:t>
+      </w:r>
+      <w:r>
+        <w:rPr>
+          <w:rtl w:val="0"/>
+        </w:rPr>
+      </w:r>
+    </w:p>
+    <w:p>
+      <w:pPr>
+        <w:contextualSpacing w:val="0"/>
+      </w:pPr>
+      <w:r>
+        <w:rPr>
+          <w:rtl w:val="0"/>
+        </w:rPr>
+        <w:t xml:space="preserve">We applied cy3sabiork in the computational modelling of galactose metabolism in the Human liver.</w:t>
+      </w:r>
+    </w:p>
+    <w:p>
+      <w:pPr>
+        <w:pStyle w:val="Heading1"/>
+        <w:contextualSpacing w:val="0"/>
+        <w:jc w:val="both"/>
+      </w:pPr>
+      <w:bookmarkStart w:colFirst="0" w:colLast="0" w:name="h.hlw1r06tdep8" w:id="2"/>
+      <w:bookmarkEnd w:id="2"/>
+      <w:r>
+        <w:rPr>
+          <w:rtl w:val="0"/>
+        </w:rPr>
+        <w:t xml:space="preserve">Keywords</w:t>
       </w:r>
     </w:p>
     <w:p>
@@ -251,127 +207,6 @@
           <w:szCs w:val="18"/>
           <w:rtl w:val="0"/>
         </w:rPr>
-        <w:t xml:space="preserve">Cy3sabiork is a Cytoscape 3 app for the visualization of kinetic </w:t>
-      </w:r>
-      <w:r>
-        <w:rPr>
-          <w:rtl w:val="0"/>
-        </w:rPr>
-        <w:t xml:space="preserve">data</w:t>
-      </w:r>
-      <w:r>
-        <w:rPr>
-          <w:rFonts w:ascii="Times New Roman" w:cs="Times New Roman" w:eastAsia="Times New Roman" w:hAnsi="Times New Roman"/>
-          <w:sz w:val="18"/>
-          <w:szCs w:val="18"/>
-          <w:rtl w:val="0"/>
-        </w:rPr>
-        <w:t xml:space="preserve"> from</w:t>
-      </w:r>
-      <w:r>
-        <w:rPr>
-          <w:rtl w:val="0"/>
-        </w:rPr>
-      </w:r>
-    </w:p>
-    <w:p>
-      <w:pPr>
-        <w:spacing w:line="288" w:lineRule="auto"/>
-        <w:ind w:firstLine="180"/>
-        <w:contextualSpacing w:val="0"/>
-        <w:jc w:val="both"/>
-      </w:pPr>
-      <w:r>
-        <w:rPr>
-          <w:rFonts w:ascii="Times New Roman" w:cs="Times New Roman" w:eastAsia="Times New Roman" w:hAnsi="Times New Roman"/>
-          <w:sz w:val="18"/>
-          <w:szCs w:val="18"/>
-          <w:rtl w:val="0"/>
-        </w:rPr>
-        <w:t xml:space="preserve">Cy3sabiork </w:t>
-      </w:r>
-      <w:r>
-        <w:rPr>
-          <w:rtl w:val="0"/>
-        </w:rPr>
-        <w:t xml:space="preserve">reads kinetic information in the</w:t>
-      </w:r>
-      <w:r>
-        <w:rPr>
-          <w:rFonts w:ascii="Times New Roman" w:cs="Times New Roman" w:eastAsia="Times New Roman" w:hAnsi="Times New Roman"/>
-          <w:sz w:val="18"/>
-          <w:szCs w:val="18"/>
-          <w:rtl w:val="0"/>
-        </w:rPr>
-        <w:t xml:space="preserve"> </w:t>
-      </w:r>
-      <w:r>
-        <w:rPr>
-          <w:rtl w:val="0"/>
-        </w:rPr>
-        <w:t xml:space="preserve">Systems Biology Markup Language (SBML) </w:t>
-      </w:r>
-      <w:r>
-        <w:rPr>
-          <w:rFonts w:ascii="Times New Roman" w:cs="Times New Roman" w:eastAsia="Times New Roman" w:hAnsi="Times New Roman"/>
-          <w:sz w:val="18"/>
-          <w:szCs w:val="18"/>
-          <w:rtl w:val="0"/>
-        </w:rPr>
-        <w:t xml:space="preserve">format. </w:t>
-      </w:r>
-    </w:p>
-    <w:p>
-      <w:pPr>
-        <w:ind w:left="0" w:firstLine="0"/>
-        <w:contextualSpacing w:val="0"/>
-      </w:pPr>
-      <w:r>
-        <w:rPr>
-          <w:rtl w:val="0"/>
-        </w:rPr>
-      </w:r>
-    </w:p>
-    <w:p>
-      <w:pPr>
-        <w:contextualSpacing w:val="0"/>
-      </w:pPr>
-      <w:r>
-        <w:rPr>
-          <w:rtl w:val="0"/>
-        </w:rPr>
-        <w:t xml:space="preserve">We applied cy3sabiork within the computational modelling of galactose metabolism in the Human liver.</w:t>
-      </w:r>
-    </w:p>
-    <w:p>
-      <w:pPr>
-        <w:pStyle w:val="Heading1"/>
-        <w:contextualSpacing w:val="0"/>
-        <w:jc w:val="both"/>
-      </w:pPr>
-      <w:bookmarkStart w:colFirst="0" w:colLast="0" w:name="h.hlw1r06tdep8" w:id="2"/>
-      <w:bookmarkEnd w:id="2"/>
-      <w:r>
-        <w:rPr>
-          <w:rtl w:val="0"/>
-        </w:rPr>
-        <w:t xml:space="preserve">Keywords</w:t>
-      </w:r>
-    </w:p>
-    <w:p>
-      <w:pPr>
-        <w:spacing w:line="288" w:lineRule="auto"/>
-        <w:ind w:firstLine="180"/>
-        <w:contextualSpacing w:val="0"/>
-        <w:jc w:val="both"/>
-      </w:pPr>
-      <w:r>
-        <w:rPr>
-          <w:rFonts w:ascii="Times New Roman" w:cs="Times New Roman" w:eastAsia="Times New Roman" w:hAnsi="Times New Roman"/>
-          <w:sz w:val="18"/>
-          <w:szCs w:val="18"/>
-          <w:rtl w:val="0"/>
-        </w:rPr>
         <w:t xml:space="preserve">Data display, Graphical user interfaces, Web service, SABIO-RK, kinetic parameters</w:t>
       </w:r>
       <w:r>
@@ -396,16 +231,11 @@
       </w:pPr>
       <w:bookmarkStart w:colFirst="0" w:colLast="0" w:name="h.7904nr1bz6x5" w:id="3"/>
       <w:bookmarkEnd w:id="3"/>
-      <w:commentRangeStart w:id="1"/>
       <w:r>
         <w:rPr>
           <w:rtl w:val="0"/>
         </w:rPr>
         <w:t xml:space="preserve">Introduction</w:t>
-      </w:r>
-      <w:commentRangeEnd w:id="1"/>
-      <w:r>
-        <w:commentReference w:id="1"/>
       </w:r>
       <w:r>
         <w:rPr>
@@ -492,7 +322,7 @@
         <w:rPr>
           <w:rtl w:val="0"/>
         </w:rPr>
-        <w:t xml:space="preserve">Database entries are annotated with controlled ontologies and vocabularies based on Minimum Information Required for the Annotation of Models (MIRIAM; {Laibe2007}), e.g. reaction participants (e.g. small chemical compounds and proteins), as well as kinetic rate laws, and parameters. </w:t>
+        <w:t xml:space="preserve">Database entries are annotated with controlled ontologies and vocabularies based on Minimum Information Required for the Annotation of Models (MIRIAM {Laibe2007}), e.g. reaction participants (e.g. small chemical compounds and proteins), as well as kinetic rate laws, and parameters. </w:t>
       </w:r>
       <w:r>
         <w:rPr>
@@ -500,37 +330,32 @@
         </w:rPr>
         <w:t xml:space="preserve">The annotation information is encoded as RDF-based MIRIAM annotations, and additional XML based SABIO-RK specific annotations, e.g. for experimental conditions. Hereby, the kinetic information is integrated with external resources like ChEBI {deMatos2010}, UniProtKB {UniProtConsortium2011}, Pubmed, or KEGG {Kanehisa2010}.</w:t>
       </w:r>
-    </w:p>
-    <w:p>
-      <w:pPr>
-        <w:contextualSpacing w:val="0"/>
-      </w:pPr>
-      <w:r>
-        <w:rPr>
-          <w:rtl w:val="0"/>
-        </w:rPr>
-      </w:r>
-    </w:p>
-    <w:p>
-      <w:pPr>
-        <w:contextualSpacing w:val="0"/>
-      </w:pPr>
-      <w:r>
-        <w:rPr>
-          <w:rtl w:val="0"/>
-        </w:rPr>
-        <w:t xml:space="preserve">Despite the importance of kinetic information for computational modelling there has been no simple solution to visualize the database entries from SABIO-RK, and provide access to the rich information encoded in the annotations. An intuitive visualization is hereby the species-reaction graph extended with kinetic information, reflecting the reaction-centered approach of  SABIO-RK. </w:t>
-      </w:r>
-    </w:p>
-    <w:p>
-      <w:pPr>
-        <w:contextualSpacing w:val="0"/>
-      </w:pPr>
-      <w:r>
-        <w:rPr>
-          <w:rtl w:val="0"/>
-        </w:rPr>
-        <w:t xml:space="preserve">In this work, we developed the Cytoscape app cy3sabiork for the visualization of graphs of kinetic entries from SABIO-RK, based on data either from the web interface or the web services. Cy3sabiork provides access to the kinetic information via a combination of graph structure and annotations of nodes, i.e. to: (I) reaction details, enzyme and organism; (II) Kinetic law, formula, parameters; (III) Experimental conditions; (IV) Publication (V) annotations. Cy3sabiork allows for easy comparison of kinetic data, visual inspection of the elements involved in the kinetic record and simple access to the annotation information of the kinetic record.</w:t>
+      <w:r>
+        <w:rPr>
+          <w:rtl w:val="0"/>
+        </w:rPr>
+      </w:r>
+    </w:p>
+    <w:p>
+      <w:pPr>
+        <w:contextualSpacing w:val="0"/>
+      </w:pPr>
+      <w:r>
+        <w:rPr>
+          <w:rtl w:val="0"/>
+        </w:rPr>
+        <w:t xml:space="preserve">Despite the importance of kinetic information for computational modelling there has been no simple solution to visualize the database entries from SABIO-RK, and provide access to the network structure of the kinetic entries and the information encoded in the annotations. </w:t>
+      </w:r>
+    </w:p>
+    <w:p>
+      <w:pPr>
+        <w:contextualSpacing w:val="0"/>
+      </w:pPr>
+      <w:r>
+        <w:rPr>
+          <w:rtl w:val="0"/>
+        </w:rPr>
+        <w:t xml:space="preserve">In this work, we present cy3sabiork, an app for the visualization of kinetic data from SABIO-RK for Cytoscape, an open source software platform for network visualization {Shannon2003}. Cy3sabiork creates an intuitive visualization of kinetic entries in the form of a species-reaction graph extended with kinetic information, which reflects the reaction-centered approach of  SABIO-RK. Herby, the kinetic information is accessible via a combination of graph structure and annotations of nodes, with provided information consisting of: (I) reaction details, enzyme and organism; (II) kinetic law, formula, parameters; (III) experimental conditions; (IV) publication; (V) additional annotations. Cy3sabiork allows for easy comparison of kinetic data, visual inspection of the elements involved in the kinetic record and simple access to the annotation information of the kinetic record. Kinetic entries in SBML format from the SABIO-RK web interface and web services are supported.</w:t>
       </w:r>
     </w:p>
     <w:p>
@@ -565,16 +390,11 @@
       </w:pPr>
       <w:bookmarkStart w:colFirst="0" w:colLast="0" w:name="h.9iai287xfz83" w:id="5"/>
       <w:bookmarkEnd w:id="5"/>
-      <w:commentRangeStart w:id="2"/>
       <w:r>
         <w:rPr>
           <w:rtl w:val="0"/>
         </w:rPr>
         <w:t xml:space="preserve">Implementation</w:t>
-      </w:r>
-      <w:commentRangeEnd w:id="2"/>
-      <w:r>
-        <w:commentReference w:id="2"/>
       </w:r>
       <w:r>
         <w:rPr>
@@ -668,7 +488,7 @@
         <w:rPr>
           <w:rtl w:val="0"/>
         </w:rPr>
-        <w:t xml:space="preserve">providing the interface to the SABIO-RK web service.</w:t>
+        <w:t xml:space="preserve">which comprises the interface to the SABIO-RK web services.</w:t>
       </w:r>
       <w:r>
         <w:rPr>
@@ -683,21 +503,7 @@
         <w:rPr>
           <w:rtl w:val="0"/>
         </w:rPr>
-        <w:t xml:space="preserve">SABIO-RK entries are retrieved via the web interface or programmatically using HTTP requests to the REST web services. The created SBML is imported using a  Cytoscape Task created by the LoadNetworkFileTaskFactory. CyNetworks and CyNetworkViews for the imported kinetic data are created by a CyNetworkReader registered for SBML files provided by cy3sbml {Koenig2012}. The SBML CyNetworkReader was extended for cy3sabiork to support the SABIO-RK specific annotations and data.</w:t>
-      </w:r>
-    </w:p>
-    <w:p>
-      <w:pPr>
-        <w:spacing w:line="288" w:lineRule="auto"/>
-        <w:ind w:left="-20" w:firstLine="180"/>
-        <w:contextualSpacing w:val="0"/>
-        <w:jc w:val="both"/>
-      </w:pPr>
-      <w:r>
-        <w:rPr>
-          <w:rtl w:val="0"/>
-        </w:rPr>
-        <w:t xml:space="preserve">RDF based annotations are read with JSBML {Draeger2011} and hyperlinks to the respective resources are created by parsing the resources.</w:t>
+        <w:t xml:space="preserve">SABIO-RK entries are retrieved via the web services using the RESTful API. SBML from the web service calls or the web interface export is imported using a  Cytoscape Task created by the LoadNetworkFileTaskFactory. CyNetworks and CyNetworkViews for the imported kinetic entries are created by a CyNetworkReader registered for SBML files provided by cy3sbml {Koenig2012}. During the app development the SBML CyNetworkReader was extended to support the SABIO-RK specific annotations and data. RDF based annotations are read with JSBML {Draeger2011} and hyperlinks to the respective resources are created by parsing the resources.</w:t>
       </w:r>
     </w:p>
     <w:p>
@@ -708,7 +514,7 @@
         <w:ind w:left="360"/>
         <w:contextualSpacing w:val="0"/>
       </w:pPr>
-      <w:bookmarkStart w:colFirst="0" w:colLast="0" w:name="h.gb888zdwxlap" w:id="6"/>
+      <w:bookmarkStart w:colFirst="0" w:colLast="0" w:name="h.svib6o6r66iq" w:id="6"/>
       <w:bookmarkEnd w:id="6"/>
       <w:r>
         <w:rPr>
@@ -720,6 +526,79 @@
         <w:rPr>
           <w:rtl w:val="0"/>
         </w:rPr>
+      </w:r>
+    </w:p>
+    <w:p>
+      <w:pPr>
+        <w:contextualSpacing w:val="0"/>
+      </w:pPr>
+      <w:r>
+        <w:rPr>
+          <w:rtl w:val="0"/>
+        </w:rPr>
+        <w:t xml:space="preserve">An overview over the typical cy3sabiork workflow is depicted in </w:t>
+      </w:r>
+      <w:r>
+        <w:rPr>
+          <w:b w:val="1"/>
+          <w:rtl w:val="0"/>
+        </w:rPr>
+        <w:t xml:space="preserve">Figure 1</w:t>
+      </w:r>
+      <w:r>
+        <w:rPr>
+          <w:rtl w:val="0"/>
+        </w:rPr>
+        <w:t xml:space="preserve">. The main steps of operation are (1) searching entries in SABIO-RK, (2) loading entries in cy3sabiork, and (3) visual exploration of results:</w:t>
+      </w:r>
+    </w:p>
+    <w:p>
+      <w:pPr>
+        <w:contextualSpacing w:val="0"/>
+      </w:pPr>
+      <w:r>
+        <w:rPr>
+          <w:rtl w:val="0"/>
+        </w:rPr>
+      </w:r>
+    </w:p>
+    <w:p>
+      <w:pPr>
+        <w:contextualSpacing w:val="0"/>
+      </w:pPr>
+      <w:r>
+        <w:rPr>
+          <w:rFonts w:ascii="Times New Roman" w:cs="Times New Roman" w:eastAsia="Times New Roman" w:hAnsi="Times New Roman"/>
+          <w:i w:val="1"/>
+          <w:sz w:val="18"/>
+          <w:szCs w:val="18"/>
+          <w:rtl w:val="0"/>
+        </w:rPr>
+        <w:t xml:space="preserve">(</w:t>
+      </w:r>
+      <w:r>
+        <w:rPr>
+          <w:i w:val="1"/>
+          <w:rtl w:val="0"/>
+        </w:rPr>
+        <w:t xml:space="preserve">1</w:t>
+      </w:r>
+      <w:r>
+        <w:rPr>
+          <w:rFonts w:ascii="Times New Roman" w:cs="Times New Roman" w:eastAsia="Times New Roman" w:hAnsi="Times New Roman"/>
+          <w:i w:val="1"/>
+          <w:sz w:val="18"/>
+          <w:szCs w:val="18"/>
+          <w:rtl w:val="0"/>
+        </w:rPr>
+        <w:t xml:space="preserve">) Searching kinetic entries</w:t>
+      </w:r>
+      <w:r>
+        <w:rPr>
+          <w:i w:val="1"/>
+          <w:rtl w:val="0"/>
+        </w:rPr>
+        <w:t xml:space="preserve"> </w:t>
       </w:r>
     </w:p>
     <w:p>
@@ -731,51 +610,9 @@
       </w:pPr>
       <w:r>
         <w:rPr>
-          <w:rFonts w:ascii="Times New Roman" w:cs="Times New Roman" w:eastAsia="Times New Roman" w:hAnsi="Times New Roman"/>
-          <w:sz w:val="18"/>
-          <w:szCs w:val="18"/>
-          <w:rtl w:val="0"/>
-        </w:rPr>
-        <w:t xml:space="preserve">(I) Searching kinetic entries</w:t>
-      </w:r>
-      <w:r>
-        <w:rPr>
-          <w:rtl w:val="0"/>
-        </w:rPr>
-        <w:t xml:space="preserve"> </w:t>
-      </w:r>
-    </w:p>
-    <w:p>
-      <w:pPr>
-        <w:spacing w:line="288" w:lineRule="auto"/>
-        <w:ind w:firstLine="180"/>
-        <w:contextualSpacing w:val="0"/>
-        <w:jc w:val="both"/>
-      </w:pPr>
-      <w:r>
-        <w:rPr>
-          <w:rtl w:val="0"/>
-        </w:rPr>
-        <w:t xml:space="preserve">Kinetic entries can either be searched via the web services in the cy3sabiork panel (</w:t>
-      </w:r>
-      <w:r>
-        <w:rPr>
-          <w:b w:val="1"/>
-          <w:rtl w:val="0"/>
-        </w:rPr>
-        <w:t xml:space="preserve">Figure 1</w:t>
-      </w:r>
-      <w:r>
-        <w:rPr>
-          <w:rtl w:val="0"/>
-        </w:rPr>
-        <w:t xml:space="preserve">)</w:t>
-      </w:r>
-      <w:r>
-        <w:rPr>
-          <w:rtl w:val="0"/>
-        </w:rPr>
-        <w:t xml:space="preserve"> or via the web interface (</w:t>
+          <w:rtl w:val="0"/>
+        </w:rPr>
+        <w:t xml:space="preserve">Kinetic entries can either be searched via the web services available from the cy3sabiork panel or directly in the SABIO-RK web interface available at </w:t>
       </w:r>
       <w:hyperlink r:id="rId8">
         <w:r>
@@ -791,12 +628,7 @@
         <w:rPr>
           <w:rtl w:val="0"/>
         </w:rPr>
-        <w:t xml:space="preserve">).</w:t>
-      </w:r>
-      <w:r>
-        <w:rPr>
-          <w:rtl w:val="0"/>
-        </w:rPr>
+        <w:t xml:space="preserve">. </w:t>
       </w:r>
     </w:p>
     <w:p>
@@ -810,18 +642,7 @@
         <w:rPr>
           <w:rtl w:val="0"/>
         </w:rPr>
-        <w:t xml:space="preserve">“The web-based user interfaces enable the user to search for reactions and their kinetics by specifying characteristics of the reactions. It offers the creation of complex queries by specifying reactions by their participants (substrates, products, inhibitors, activators etc.) or identifiers (KEGG or SABIO-RK reaction identifiers and KEGG, SABIO-RK, ChEBI or PubChem(7) compound identifiers), pathways, enzymes, UniProt identifiers, organisms, tissues or cellular locations, kinetic parameters, environmental conditions or literature sources (Figure 1).” {Wittig2012}</w:t>
-      </w:r>
-    </w:p>
-    <w:p>
-      <w:pPr>
-        <w:contextualSpacing w:val="0"/>
-      </w:pPr>
-      <w:r>
-        <w:rPr>
-          <w:rtl w:val="0"/>
-        </w:rPr>
-        <w:t xml:space="preserve">“Various search criteria are selectable to search for biochemical reactions and their kinetics. Beside a free text search, complex and detailed queries can be executed in the advanced search. This may include the combination of several search criteria [e.g. reaction participants (substrates, products, inhibitors, activators etc.), pathways, enzymes, organisms, tissues or cellular locations, kinetic parameters, environmental conditions or literature Sources].” {Wittig2014}</w:t>
+        <w:t xml:space="preserve">The web-based user interface enable the user to search for reactions and their kinetics by specifying characteristics of the reactions. Beside a free text search, complex and detailed queries can be executed in the advanced search. It offers the creation of complex queries by specifying reactions by their participants (substrates, products, inhibitors, activators etc.) or identifiers (KEGG or SABIO-RK reaction identifiers and KEGG, SABIO-RK, ChEBI or PubChem compound identifiers), pathways, enzymes, UniProt identifiers, organisms (NCBI taxonomy {Sayers2012}), tissues or cellular locations (BRENDA tissue ontology (BTO) {Gremse2011}), kinetic parameters, environmental conditions or literature sources {Wittig2012, Wittig2014}. After finalizing the search the selected kinetic entries are exported as SBML.</w:t>
       </w:r>
     </w:p>
     <w:p>
@@ -835,7 +656,75 @@
         <w:rPr>
           <w:rtl w:val="0"/>
         </w:rPr>
-        <w:t xml:space="preserve">“Search criteria now include the search for organism taxonomy based on NCBI {Sayers2012}, compound classification based on ChEBI ontology {deMatos2010} and tissue ontology based on BRENDA tissue ontology (BTO) {Gremse2011}” {Wittig 2012} After finalizing the search the selected kinetic entries are exported as SBML.</w:t>
+        <w:t xml:space="preserve">The web interface supports the same query options, which can be added in the REST query GUI, but allows a direct import of the SBML without the requirement for search in the web interface and export and subsequent import of the SBML.</w:t>
+      </w:r>
+    </w:p>
+    <w:p>
+      <w:pPr>
+        <w:contextualSpacing w:val="0"/>
+      </w:pPr>
+      <w:r>
+        <w:rPr>
+          <w:rtl w:val="0"/>
+        </w:rPr>
+        <w:t xml:space="preserve">Example queries are depicted in </w:t>
+      </w:r>
+      <w:r>
+        <w:rPr>
+          <w:b w:val="1"/>
+          <w:rtl w:val="0"/>
+        </w:rPr>
+        <w:t xml:space="preserve">Figure 2</w:t>
+      </w:r>
+      <w:r>
+        <w:rPr>
+          <w:rtl w:val="0"/>
+        </w:rPr>
+        <w:t xml:space="preserve"> and </w:t>
+      </w:r>
+      <w:r>
+        <w:rPr>
+          <w:b w:val="1"/>
+          <w:rtl w:val="0"/>
+        </w:rPr>
+        <w:t xml:space="preserve">Figure 4</w:t>
+      </w:r>
+      <w:r>
+        <w:rPr>
+          <w:rtl w:val="0"/>
+        </w:rPr>
+        <w:t xml:space="preserve"> with resulting SBML available as </w:t>
+      </w:r>
+      <w:r>
+        <w:rPr>
+          <w:b w:val="1"/>
+          <w:rtl w:val="0"/>
+        </w:rPr>
+        <w:t xml:space="preserve">Supplementary File S1</w:t>
+      </w:r>
+      <w:r>
+        <w:rPr>
+          <w:rtl w:val="0"/>
+        </w:rPr>
+        <w:t xml:space="preserve"> and </w:t>
+      </w:r>
+      <w:r>
+        <w:rPr>
+          <w:b w:val="1"/>
+          <w:rtl w:val="0"/>
+        </w:rPr>
+        <w:t xml:space="preserve">S2</w:t>
+      </w:r>
+      <w:r>
+        <w:rPr>
+          <w:rtl w:val="0"/>
+        </w:rPr>
+        <w:t xml:space="preserve">.</w:t>
+      </w:r>
+      <w:r>
+        <w:rPr>
+          <w:rtl w:val="0"/>
+        </w:rPr>
       </w:r>
     </w:p>
     <w:p>
@@ -849,7 +738,6 @@
         <w:rPr>
           <w:rtl w:val="0"/>
         </w:rPr>
-        <w:t xml:space="preserve">The web interface supports the same query options, which can be added in the REST query GUI, but allows a direct import of the SBML without the requirement for search in the web interface and export and subsequent import of the SBML. Example queries are provided in Figure 1 and Figure 3.</w:t>
       </w:r>
     </w:p>
     <w:p>
@@ -861,8 +749,10 @@
       </w:pPr>
       <w:r>
         <w:rPr>
-          <w:rtl w:val="0"/>
-        </w:rPr>
+          <w:i w:val="1"/>
+          <w:rtl w:val="0"/>
+        </w:rPr>
+        <w:t xml:space="preserve">(2) Loading kinetic entries</w:t>
       </w:r>
     </w:p>
     <w:p>
@@ -876,7 +766,19 @@
         <w:rPr>
           <w:rtl w:val="0"/>
         </w:rPr>
-        <w:t xml:space="preserve">(II) Loading kinetic entries</w:t>
+        <w:t xml:space="preserve">The SBML exported from</w:t>
+      </w:r>
+      <w:r>
+        <w:rPr>
+          <w:rFonts w:ascii="Nova Mono" w:cs="Nova Mono" w:eastAsia="Nova Mono" w:hAnsi="Nova Mono"/>
+          <w:rtl w:val="0"/>
+        </w:rPr>
+        <w:t xml:space="preserve"> web interface searches is imported as in Cytoscape using cy3sbml {Koenig2012} (File → Import → Network → File). For queries to the web services the response SBML is imported automatically without the need for additional file operations.</w:t>
+      </w:r>
+      <w:r>
+        <w:rPr>
+          <w:rtl w:val="0"/>
+        </w:rPr>
       </w:r>
     </w:p>
     <w:p>
@@ -890,7 +792,6 @@
         <w:rPr>
           <w:rtl w:val="0"/>
         </w:rPr>
-        <w:t xml:space="preserve">In case of web interface searches the SBML is imported as file in cy3sbml, in case of the web service queries the SBML is loaded automatically without the need for additional file operations.</w:t>
       </w:r>
     </w:p>
     <w:p>
@@ -902,8 +803,10 @@
       </w:pPr>
       <w:r>
         <w:rPr>
-          <w:rtl w:val="0"/>
-        </w:rPr>
+          <w:i w:val="1"/>
+          <w:rtl w:val="0"/>
+        </w:rPr>
+        <w:t xml:space="preserve">(3) Visual exploration</w:t>
       </w:r>
     </w:p>
     <w:p>
@@ -917,32 +820,45 @@
         <w:rPr>
           <w:rtl w:val="0"/>
         </w:rPr>
-        <w:t xml:space="preserve">(III) Display information</w:t>
-      </w:r>
-    </w:p>
-    <w:p>
-      <w:pPr>
-        <w:spacing w:line="288" w:lineRule="auto"/>
-        <w:ind w:firstLine="180"/>
-        <w:contextualSpacing w:val="0"/>
-        <w:jc w:val="both"/>
-      </w:pPr>
-      <w:r>
-        <w:rPr>
-          <w:rtl w:val="0"/>
-        </w:rPr>
-        <w:t xml:space="preserve">All annotation information is available via the cy3sbml panel, providing direct links to additional resources for the kinetic law. The information from a wide range of resources and databases is integrated with the graph visualization of the kinetic records. This allows for instance direct access to the publication from which the kinetic information was retrieved or the Protein for which the kinetic information was measured.</w:t>
-      </w:r>
-    </w:p>
-    <w:p>
-      <w:pPr>
-        <w:contextualSpacing w:val="0"/>
-      </w:pPr>
-      <w:r>
-        <w:rPr>
-          <w:rtl w:val="0"/>
-        </w:rPr>
-        <w:t xml:space="preserve">Hyperlinks to annotated online resources are provided, i.e. via SABIO-RK internal identifiers and.identifiers from external databases . The annotation information and semantic layer accessible to the user and linking these data to additional web resources. </w:t>
+        <w:t xml:space="preserve">The final step is the exploration of the kinetic entries in the species-reaction-modifier and the kinetic graph (e.g. in </w:t>
+      </w:r>
+      <w:r>
+        <w:rPr>
+          <w:b w:val="1"/>
+          <w:rtl w:val="0"/>
+        </w:rPr>
+        <w:t xml:space="preserve">Figure 2</w:t>
+      </w:r>
+      <w:r>
+        <w:rPr>
+          <w:rtl w:val="0"/>
+        </w:rPr>
+        <w:t xml:space="preserve"> and </w:t>
+      </w:r>
+      <w:r>
+        <w:rPr>
+          <w:b w:val="1"/>
+          <w:rtl w:val="0"/>
+        </w:rPr>
+        <w:t xml:space="preserve">Figure 4</w:t>
+      </w:r>
+      <w:r>
+        <w:rPr>
+          <w:rtl w:val="0"/>
+        </w:rPr>
+        <w:t xml:space="preserve">)</w:t>
+      </w:r>
+      <w:r>
+        <w:rPr>
+          <w:rtl w:val="0"/>
+        </w:rPr>
+        <w:t xml:space="preserve">. The information from a wide range of resources and databases is integrated with the graph visualization of the kinetic records. These </w:t>
+      </w:r>
+      <w:r>
+        <w:rPr>
+          <w:rtl w:val="0"/>
+        </w:rPr>
+        <w:t xml:space="preserve">additional resources are accessible as hyperlinks from the cy3sbml panel, e.g. access to the source publication on PubMed from which the kinetic information was retrieved, the UniProtKB protein for which the kinetic information was measured, KEGG and ChEBI information for species involved in the reaction, and links back to the SABIO-RK database.</w:t>
       </w:r>
     </w:p>
     <w:p>
@@ -952,17 +868,12 @@
       </w:pPr>
       <w:bookmarkStart w:colFirst="0" w:colLast="0" w:name="h.gq7k4p42h2xf" w:id="7"/>
       <w:bookmarkEnd w:id="7"/>
-      <w:commentRangeStart w:id="3"/>
       <w:r>
         <w:rPr>
           <w:rtl w:val="0"/>
         </w:rPr>
         <w:t xml:space="preserve">Use Case</w:t>
       </w:r>
-      <w:commentRangeEnd w:id="3"/>
-      <w:r>
-        <w:commentReference w:id="3"/>
-      </w:r>
       <w:r>
         <w:rPr>
           <w:rtl w:val="0"/>
@@ -978,7 +889,13 @@
         <w:rPr>
           <w:rtl w:val="0"/>
         </w:rPr>
-        <w:t xml:space="preserve">cy3sabiork was used in model construction of a kinetic model of galactose metabolism of the human liver (</w:t>
+        <w:t xml:space="preserve">We applied </w:t>
+      </w:r>
+      <w:r>
+        <w:rPr>
+          <w:rtl w:val="0"/>
+        </w:rPr>
+        <w:t xml:space="preserve">cy3sabiork for kinetic parameter search and model construction of a kinetic model of galactose metabolism of the human liver (</w:t>
       </w:r>
       <w:hyperlink r:id="rId9">
         <w:r>
@@ -994,81 +911,57 @@
         <w:rPr>
           <w:rtl w:val="0"/>
         </w:rPr>
-        <w:t xml:space="preserve">).  The typical workflow with example queries for kinetic data for the galactokinase (EC:2.7.1.6, UniProtKB:P51570), the first step of galactose metabolization in the liver are shown in </w:t>
+        <w:t xml:space="preserve">) within the LiSyM project. A representative SABIO-RK query for galactokinase (EC:2.7.1.6, UniProtKB:P51570), the first step of galactose metabolization in the liver is depicted in </w:t>
       </w:r>
       <w:r>
         <w:rPr>
           <w:b w:val="1"/>
           <w:rtl w:val="0"/>
         </w:rPr>
-        <w:t xml:space="preserve">Figure 1</w:t>
-      </w:r>
-      <w:r>
-        <w:rPr>
-          <w:rtl w:val="0"/>
-        </w:rPr>
-        <w:t xml:space="preserve">. The corresponding SBML of the query is provided in </w:t>
+        <w:t xml:space="preserve">Figure 2</w:t>
+      </w:r>
+      <w:r>
+        <w:rPr>
+          <w:rtl w:val="0"/>
+        </w:rPr>
+        <w:t xml:space="preserve"> retrieving the SABIO-RK kinetic record 14792. A more complex query used for parameter search is depicted in </w:t>
       </w:r>
       <w:r>
         <w:rPr>
           <w:b w:val="1"/>
           <w:rtl w:val="0"/>
         </w:rPr>
-        <w:t xml:space="preserve">Supplementary File S1</w:t>
-      </w:r>
-      <w:r>
-        <w:rPr>
-          <w:rtl w:val="0"/>
-        </w:rPr>
-        <w:t xml:space="preserve">. In the example the SABIO-RK kinetic record 14792 is retrieved.</w:t>
-      </w:r>
-    </w:p>
-    <w:p>
-      <w:pPr>
-        <w:contextualSpacing w:val="0"/>
-      </w:pPr>
-      <w:r>
-        <w:rPr>
-          <w:rtl w:val="0"/>
-        </w:rPr>
-        <w:t xml:space="preserve">The more complex query retrieving all wildtype kinetic records for the galactose metabolism in homo sapiens is shown in </w:t>
+        <w:t xml:space="preserve">Figure 3</w:t>
+      </w:r>
+      <w:r>
+        <w:rPr>
+          <w:rtl w:val="0"/>
+        </w:rPr>
+        <w:t xml:space="preserve"> and </w:t>
       </w:r>
       <w:r>
         <w:rPr>
           <w:b w:val="1"/>
           <w:rtl w:val="0"/>
         </w:rPr>
-        <w:t xml:space="preserve">Figure 2</w:t>
-      </w:r>
-      <w:r>
-        <w:rPr>
-          <w:rtl w:val="0"/>
-        </w:rPr>
-        <w:t xml:space="preserve">, with the resulting graph depicted in </w:t>
-      </w:r>
-      <w:r>
-        <w:rPr>
-          <w:b w:val="1"/>
-          <w:rtl w:val="0"/>
-        </w:rPr>
-        <w:t xml:space="preserve">Figure 3</w:t>
-      </w:r>
-      <w:r>
-        <w:rPr>
-          <w:rtl w:val="0"/>
-        </w:rPr>
-        <w:t xml:space="preserve">.</w:t>
-      </w:r>
-    </w:p>
-    <w:p>
-      <w:pPr>
-        <w:contextualSpacing w:val="0"/>
-      </w:pPr>
-      <w:r>
-        <w:rPr>
-          <w:rtl w:val="0"/>
-        </w:rPr>
-        <w:t xml:space="preserve">As part of the model building publications with kinetic information not yet included in SABIO-RK were included in the database via the SABIO-RK curation service.</w:t>
+        <w:t xml:space="preserve">Figure 4</w:t>
+      </w:r>
+      <w:r>
+        <w:rPr>
+          <w:rtl w:val="0"/>
+        </w:rPr>
+        <w:t xml:space="preserve"> retrieving all wildtype kinetic records for galactose metabolism in homo sapiens.</w:t>
+      </w:r>
+    </w:p>
+    <w:p>
+      <w:pPr>
+        <w:contextualSpacing w:val="0"/>
+      </w:pPr>
+      <w:r>
+        <w:rPr>
+          <w:rtl w:val="0"/>
+        </w:rPr>
+        <w:t xml:space="preserve">During model building publications with kinetic information not yet available in SABIO-RK were included in the database based on the SABIO-RK curation service.</w:t>
       </w:r>
     </w:p>
     <w:p>
@@ -1088,11 +981,20 @@
     </w:p>
     <w:p>
       <w:pPr>
-        <w:spacing w:line="288" w:lineRule="auto"/>
-        <w:ind w:firstLine="180"/>
-        <w:contextualSpacing w:val="0"/>
-        <w:jc w:val="both"/>
-      </w:pPr>
+        <w:contextualSpacing w:val="0"/>
+      </w:pPr>
+      <w:r>
+        <w:rPr>
+          <w:rtl w:val="0"/>
+        </w:rPr>
+        <w:t xml:space="preserve">cy3sabiork is a Cytoscape app for visualizing kinetic data from SABIO-RK providing the means for visual analysis of kinetic entries from SABIO-RK within their reaction context. Herby, the </w:t>
+      </w:r>
+      <w:r>
+        <w:rPr>
+          <w:rtl w:val="0"/>
+        </w:rPr>
+        <w:t xml:space="preserve">integration of kinetic parameters with computational models is supported. T</w:t>
+      </w:r>
       <w:r>
         <w:rPr>
           <w:rFonts w:ascii="Times New Roman" w:cs="Times New Roman" w:eastAsia="Times New Roman" w:hAnsi="Times New Roman"/>
@@ -1100,7 +1002,13 @@
           <w:szCs w:val="18"/>
           <w:rtl w:val="0"/>
         </w:rPr>
-        <w:t xml:space="preserve">cy3sabiork</w:t>
+        <w:t xml:space="preserve">he availability</w:t>
+      </w:r>
+      <w:r>
+        <w:rPr>
+          <w:rtl w:val="0"/>
+        </w:rPr>
+        <w:t xml:space="preserve"> </w:t>
       </w:r>
       <w:r>
         <w:rPr>
@@ -1109,13 +1017,13 @@
           <w:szCs w:val="18"/>
           <w:rtl w:val="0"/>
         </w:rPr>
-        <w:t xml:space="preserve"> </w:t>
-      </w:r>
-      <w:r>
-        <w:rPr>
-          <w:rtl w:val="0"/>
-        </w:rPr>
-        <w:t xml:space="preserve">provides the means for </w:t>
+        <w:t xml:space="preserve">of direct links </w:t>
+      </w:r>
+      <w:r>
+        <w:rPr>
+          <w:rtl w:val="0"/>
+        </w:rPr>
+        <w:t xml:space="preserve">to annotated resources from within the network context of the kinetic records provides important information for the knowledge integration with computational models</w:t>
       </w:r>
       <w:r>
         <w:rPr>
@@ -1124,67 +1032,12 @@
           <w:szCs w:val="18"/>
           <w:rtl w:val="0"/>
         </w:rPr>
-        <w:t xml:space="preserve">visual analysis and insp</w:t>
-      </w:r>
-      <w:r>
-        <w:rPr>
-          <w:rtl w:val="0"/>
-        </w:rPr>
-        <w:t xml:space="preserve">ection</w:t>
-      </w:r>
-      <w:r>
-        <w:rPr>
-          <w:rFonts w:ascii="Times New Roman" w:cs="Times New Roman" w:eastAsia="Times New Roman" w:hAnsi="Times New Roman"/>
-          <w:sz w:val="18"/>
-          <w:szCs w:val="18"/>
-          <w:rtl w:val="0"/>
-        </w:rPr>
-        <w:t xml:space="preserve"> of kinetic </w:t>
-      </w:r>
-      <w:r>
-        <w:rPr>
-          <w:rtl w:val="0"/>
-        </w:rPr>
-        <w:t xml:space="preserve">data</w:t>
-      </w:r>
-      <w:r>
-        <w:rPr>
-          <w:rFonts w:ascii="Times New Roman" w:cs="Times New Roman" w:eastAsia="Times New Roman" w:hAnsi="Times New Roman"/>
-          <w:sz w:val="18"/>
-          <w:szCs w:val="18"/>
-          <w:rtl w:val="0"/>
-        </w:rPr>
-        <w:t xml:space="preserve"> from SABIO-RK. </w:t>
-      </w:r>
-      <w:r>
-        <w:rPr>
-          <w:rtl w:val="0"/>
-        </w:rPr>
-        <w:t xml:space="preserve">Hereby, the integration of kinetic data with computational models of biochemical reactions is supported. T</w:t>
-      </w:r>
-      <w:r>
-        <w:rPr>
-          <w:rFonts w:ascii="Times New Roman" w:cs="Times New Roman" w:eastAsia="Times New Roman" w:hAnsi="Times New Roman"/>
-          <w:sz w:val="18"/>
-          <w:szCs w:val="18"/>
-          <w:rtl w:val="0"/>
-        </w:rPr>
-        <w:t xml:space="preserve">he availability of direct links to the SABIO-RK database</w:t>
-      </w:r>
-      <w:r>
-        <w:rPr>
-          <w:rtl w:val="0"/>
-        </w:rPr>
-        <w:t xml:space="preserve"> </w:t>
-      </w:r>
-      <w:r>
-        <w:rPr>
-          <w:rFonts w:ascii="Times New Roman" w:cs="Times New Roman" w:eastAsia="Times New Roman" w:hAnsi="Times New Roman"/>
-          <w:sz w:val="18"/>
-          <w:szCs w:val="18"/>
-          <w:rtl w:val="0"/>
-        </w:rPr>
-        <w:t xml:space="preserve">and ontology annotations of the kinetic records provide additional knowledge integration.</w:t>
+        <w:t xml:space="preserve">.</w:t>
+      </w:r>
+      <w:r>
+        <w:rPr>
+          <w:rtl w:val="0"/>
+        </w:rPr>
       </w:r>
     </w:p>
     <w:p>
@@ -1210,7 +1063,7 @@
         <w:rPr>
           <w:rtl w:val="0"/>
         </w:rPr>
-        <w:t xml:space="preserve">cy3sabiork is freely available from the Cytoscape app store </w:t>
+        <w:t xml:space="preserve">cy3sabiork is freely available from the Cytoscape App Store </w:t>
       </w:r>
       <w:hyperlink r:id="rId10">
         <w:r>
@@ -1226,7 +1079,7 @@
         <w:rPr>
           <w:rtl w:val="0"/>
         </w:rPr>
-        <w:t xml:space="preserve">. The code is open source under GNU General Public License, version 3 (GPL-3.0) license available at </w:t>
+        <w:t xml:space="preserve">. The code is open source under GNU General Public License, version 3 (GPL-3.0) available from the project homepage at </w:t>
       </w:r>
       <w:hyperlink r:id="rId11">
         <w:r>
@@ -1386,7 +1239,6 @@
       </w:pPr>
       <w:bookmarkStart w:colFirst="0" w:colLast="0" w:name="h.7t53b57cu208" w:id="13"/>
       <w:bookmarkEnd w:id="13"/>
-      <w:commentRangeStart w:id="4"/>
       <w:r>
         <w:rPr>
           <w:rFonts w:ascii="Times New Roman" w:cs="Times New Roman" w:eastAsia="Times New Roman" w:hAnsi="Times New Roman"/>
@@ -1397,10 +1249,6 @@
         </w:rPr>
         <w:t xml:space="preserve">Supplementary material</w:t>
       </w:r>
-      <w:commentRangeEnd w:id="4"/>
-      <w:r>
-        <w:commentReference w:id="4"/>
-      </w:r>
       <w:r>
         <w:rPr>
           <w:rtl w:val="0"/>
@@ -1426,7 +1274,20 @@
         <w:rPr>
           <w:rtl w:val="0"/>
         </w:rPr>
-        <w:t xml:space="preserve">for query </w:t>
+        <w:t xml:space="preserve">for query</w:t>
+      </w:r>
+    </w:p>
+    <w:p>
+      <w:pPr>
+        <w:spacing w:line="288" w:lineRule="auto"/>
+        <w:contextualSpacing w:val="0"/>
+        <w:jc w:val="both"/>
+      </w:pPr>
+      <w:r>
+        <w:rPr>
+          <w:rtl w:val="0"/>
+        </w:rPr>
+        <w:t xml:space="preserve"> </w:t>
       </w:r>
       <w:hyperlink r:id="rId12">
         <w:r>
@@ -1442,24 +1303,35 @@
         <w:rPr>
           <w:rtl w:val="0"/>
         </w:rPr>
-        <w:t xml:space="preserve"> (see Figure 1)</w:t>
-      </w:r>
-      <w:r>
-        <w:rPr>
-          <w:rtl w:val="0"/>
-        </w:rPr>
-      </w:r>
-    </w:p>
-    <w:p>
-      <w:pPr>
-        <w:contextualSpacing w:val="0"/>
-      </w:pPr>
-      <w:r>
-        <w:rPr>
-          <w:rtl w:val="0"/>
-        </w:rPr>
-        <w:t xml:space="preserve">Supplementary File S2: SBML for query </w:t>
-      </w:r>
+      </w:r>
+    </w:p>
+    <w:p>
+      <w:pPr>
+        <w:contextualSpacing w:val="0"/>
+        <w:jc w:val="left"/>
+      </w:pPr>
+      <w:commentRangeStart w:id="0"/>
+      <w:r>
+        <w:rPr>
+          <w:rtl w:val="0"/>
+        </w:rPr>
+        <w:t xml:space="preserve">Supplementary File S2: SBML for query</w:t>
+      </w:r>
+      <w:commentRangeEnd w:id="0"/>
+      <w:r>
+        <w:commentReference w:id="0"/>
+      </w:r>
+      <w:r>
+        <w:rPr>
+          <w:rtl w:val="0"/>
+        </w:rPr>
+      </w:r>
+    </w:p>
+    <w:p>
+      <w:pPr>
+        <w:contextualSpacing w:val="0"/>
+        <w:jc w:val="left"/>
+      </w:pPr>
       <w:hyperlink r:id="rId13">
         <w:r>
           <w:rPr>
@@ -1467,15 +1339,29 @@
             <w:u w:val="single"/>
             <w:rtl w:val="0"/>
           </w:rPr>
-          <w:t xml:space="preserve">http://sabiork.h-its.org/kineticLawEntry.jsp?viewData=true&amp;kinlawid=14792</w:t>
+          <w:t xml:space="preserve">http://sabiork.h-its.org/sabioRestWebServices/searchKineticLaws/sbml?q=Pathway:"galactose metabolism" AND </w:t>
         </w:r>
       </w:hyperlink>
-      <w:r>
-        <w:rPr>
-          <w:rtl w:val="0"/>
-        </w:rPr>
-        <w:t xml:space="preserve"> (see Figure 2 and Figure 3)</w:t>
-      </w:r>
+      <w:hyperlink r:id="rId14">
+        <w:r>
+          <w:rPr>
+            <w:color w:val="1155cc"/>
+            <w:u w:val="single"/>
+            <w:rtl w:val="0"/>
+          </w:rPr>
+          <w:t xml:space="preserve">Organism:"homo sapiens"</w:t>
+        </w:r>
+      </w:hyperlink>
+      <w:hyperlink r:id="rId15">
+        <w:r>
+          <w:rPr>
+            <w:color w:val="1155cc"/>
+            <w:u w:val="single"/>
+            <w:rtl w:val="0"/>
+          </w:rPr>
+          <w:t xml:space="preserve"> AND Enzymetype=”wildtype”</w:t>
+        </w:r>
+      </w:hyperlink>
       <w:r>
         <w:rPr>
           <w:rtl w:val="0"/>
@@ -1492,9 +1378,26 @@
         <w:contextualSpacing w:val="0"/>
         <w:jc w:val="both"/>
       </w:pPr>
-      <w:bookmarkStart w:colFirst="0" w:colLast="0" w:name="h.7b85twc4xnd5" w:id="14"/>
+      <w:bookmarkStart w:colFirst="0" w:colLast="0" w:name="h.qwh74ye9bgaf" w:id="14"/>
       <w:bookmarkEnd w:id="14"/>
-      <w:commentRangeStart w:id="5"/>
+      <w:r>
+        <w:rPr>
+          <w:rtl w:val="0"/>
+        </w:rPr>
+      </w:r>
+    </w:p>
+    <w:p>
+      <w:pPr>
+        <w:pStyle w:val="Heading1"/>
+        <w:keepNext w:val="0"/>
+        <w:keepLines w:val="0"/>
+        <w:spacing w:after="60" w:before="360" w:line="288" w:lineRule="auto"/>
+        <w:ind w:left="360"/>
+        <w:contextualSpacing w:val="0"/>
+        <w:jc w:val="both"/>
+      </w:pPr>
+      <w:bookmarkStart w:colFirst="0" w:colLast="0" w:name="h.7b85twc4xnd5" w:id="15"/>
+      <w:bookmarkEnd w:id="15"/>
       <w:r>
         <w:rPr>
           <w:rFonts w:ascii="Times New Roman" w:cs="Times New Roman" w:eastAsia="Times New Roman" w:hAnsi="Times New Roman"/>
@@ -1505,10 +1408,6 @@
         </w:rPr>
         <w:t xml:space="preserve">References</w:t>
       </w:r>
-      <w:commentRangeEnd w:id="5"/>
-      <w:r>
-        <w:commentReference w:id="5"/>
-      </w:r>
       <w:r>
         <w:rPr>
           <w:rtl w:val="0"/>
@@ -1795,6 +1694,31 @@
         <w:rPr>
           <w:rtl w:val="0"/>
         </w:rPr>
+        <w:t xml:space="preserve">Shannon, Paul et al. "Cytoscape: a software environment for integrated models of biomolecular interaction networks." </w:t>
+      </w:r>
+      <w:r>
+        <w:rPr>
+          <w:i w:val="1"/>
+          <w:rtl w:val="0"/>
+        </w:rPr>
+        <w:t xml:space="preserve">Genome research</w:t>
+      </w:r>
+      <w:r>
+        <w:rPr>
+          <w:rtl w:val="0"/>
+        </w:rPr>
+        <w:t xml:space="preserve"> 13.11 (2003): 2498-2504.</w:t>
+      </w:r>
+    </w:p>
+    <w:p>
+      <w:pPr>
+        <w:contextualSpacing w:val="0"/>
+        <w:jc w:val="both"/>
+      </w:pPr>
+      <w:r>
+        <w:rPr>
+          <w:rtl w:val="0"/>
+        </w:rPr>
         <w:t xml:space="preserve">UniProt Consortium (2011). Ongoing and future developments at the Universal Protein Resource. </w:t>
       </w:r>
       <w:r>
@@ -1905,8 +1829,8 @@
         <w:pStyle w:val="Heading1"/>
         <w:contextualSpacing w:val="0"/>
       </w:pPr>
-      <w:bookmarkStart w:colFirst="0" w:colLast="0" w:name="h.43zap87oe1e2" w:id="15"/>
-      <w:bookmarkEnd w:id="15"/>
+      <w:bookmarkStart w:colFirst="0" w:colLast="0" w:name="h.43zap87oe1e2" w:id="16"/>
+      <w:bookmarkEnd w:id="16"/>
       <w:r>
         <w:rPr>
           <w:rtl w:val="0"/>
@@ -1923,8 +1847,8 @@
         <w:pStyle w:val="Heading1"/>
         <w:contextualSpacing w:val="0"/>
       </w:pPr>
-      <w:bookmarkStart w:colFirst="0" w:colLast="0" w:name="h.xs41l9uxpcjl" w:id="16"/>
-      <w:bookmarkEnd w:id="16"/>
+      <w:bookmarkStart w:colFirst="0" w:colLast="0" w:name="h.xs41l9uxpcjl" w:id="17"/>
+      <w:bookmarkEnd w:id="17"/>
       <w:r>
         <w:rPr>
           <w:rtl w:val="0"/>
@@ -1936,23 +1860,219 @@
         <w:pStyle w:val="Heading1"/>
         <w:contextualSpacing w:val="0"/>
       </w:pPr>
-      <w:bookmarkStart w:colFirst="0" w:colLast="0" w:name="h.bdwojzuwwzwp" w:id="17"/>
-      <w:bookmarkEnd w:id="17"/>
+      <w:bookmarkStart w:colFirst="0" w:colLast="0" w:name="h.a2zcl6ov6vk2" w:id="18"/>
+      <w:bookmarkEnd w:id="18"/>
       <w:r>
         <w:rPr>
           <w:rtl w:val="0"/>
         </w:rPr>
         <w:t xml:space="preserve">Figures</w:t>
-      </w:r>
-      <w:r>
-        <w:rPr>
-          <w:rtl w:val="0"/>
-        </w:rPr>
       </w:r>
     </w:p>
     <w:tbl>
       <w:tblPr>
         <w:tblStyle w:val="Table1"/>
+        <w:bidi w:val="0"/>
+        <w:tblW w:w="9360.0" w:type="dxa"/>
+        <w:jc w:val="left"/>
+        <w:tblBorders>
+          <w:top w:color="000000" w:space="0" w:sz="8" w:val="single"/>
+          <w:left w:color="000000" w:space="0" w:sz="8" w:val="single"/>
+          <w:bottom w:color="000000" w:space="0" w:sz="8" w:val="single"/>
+          <w:right w:color="000000" w:space="0" w:sz="8" w:val="single"/>
+          <w:insideH w:color="000000" w:space="0" w:sz="8" w:val="single"/>
+          <w:insideV w:color="000000" w:space="0" w:sz="8" w:val="single"/>
+        </w:tblBorders>
+        <w:tblLayout w:type="fixed"/>
+        <w:tblLook w:val="0600"/>
+      </w:tblPr>
+      <w:tblGrid>
+        <w:gridCol w:w="9360"/>
+        <w:tblGridChange w:id="0">
+          <w:tblGrid>
+            <w:gridCol w:w="9360"/>
+          </w:tblGrid>
+        </w:tblGridChange>
+      </w:tblGrid>
+      <w:tr>
+        <w:tc>
+          <w:tcPr>
+            <w:tcBorders>
+              <w:top w:color="f3f3f3" w:space="0" w:sz="4" w:val="single"/>
+              <w:left w:color="f3f3f3" w:space="0" w:sz="4" w:val="single"/>
+              <w:bottom w:color="f3f3f3" w:space="0" w:sz="4" w:val="single"/>
+              <w:right w:color="f3f3f3" w:space="0" w:sz="4" w:val="single"/>
+            </w:tcBorders>
+            <w:tcMar>
+              <w:top w:w="100.0" w:type="dxa"/>
+              <w:left w:w="100.0" w:type="dxa"/>
+              <w:bottom w:w="100.0" w:type="dxa"/>
+              <w:right w:w="100.0" w:type="dxa"/>
+            </w:tcMar>
+          </w:tcPr>
+          <w:p>
+            <w:pPr>
+              <w:keepNext w:val="0"/>
+              <w:keepLines w:val="0"/>
+              <w:widowControl w:val="0"/>
+              <w:spacing w:after="0" w:before="0" w:line="240" w:lineRule="auto"/>
+              <w:ind w:left="0" w:right="0" w:firstLine="0"/>
+              <w:contextualSpacing w:val="0"/>
+              <w:jc w:val="left"/>
+            </w:pPr>
+            <w:r>
+              <w:drawing>
+                <wp:inline distB="114300" distT="114300" distL="114300" distR="114300">
+                  <wp:extent cx="5800725" cy="2095500"/>
+                  <wp:effectExtent b="0" l="0" r="0" t="0"/>
+                  <wp:docPr descr="cy3sabiork-workflow.png" id="5" name="image09.png"/>
+                  <a:graphic>
+                    <a:graphicData uri="http://schemas.openxmlformats.org/drawingml/2006/picture">
+                      <pic:pic>
+                        <pic:nvPicPr>
+                          <pic:cNvPr descr="cy3sabiork-workflow.png" id="0" name="image09.png"/>
+                          <pic:cNvPicPr preferRelativeResize="0"/>
+                        </pic:nvPicPr>
+                        <pic:blipFill>
+                          <a:blip r:embed="rId16"/>
+                          <a:srcRect b="0" l="0" r="0" t="0"/>
+                          <a:stretch>
+                            <a:fillRect/>
+                          </a:stretch>
+                        </pic:blipFill>
+                        <pic:spPr>
+                          <a:xfrm>
+                            <a:off x="0" y="0"/>
+                            <a:ext cx="5800725" cy="2095500"/>
+                          </a:xfrm>
+                          <a:prstGeom prst="rect"/>
+                          <a:ln/>
+                        </pic:spPr>
+                      </pic:pic>
+                    </a:graphicData>
+                  </a:graphic>
+                </wp:inline>
+              </w:drawing>
+            </w:r>
+            <w:r>
+              <w:rPr>
+                <w:rtl w:val="0"/>
+              </w:rPr>
+            </w:r>
+          </w:p>
+        </w:tc>
+      </w:tr>
+      <w:tr>
+        <w:tc>
+          <w:tcPr>
+            <w:tcBorders>
+              <w:top w:color="f3f3f3" w:space="0" w:sz="4" w:val="single"/>
+              <w:left w:color="f3f3f3" w:space="0" w:sz="4" w:val="single"/>
+              <w:bottom w:color="f3f3f3" w:space="0" w:sz="4" w:val="single"/>
+              <w:right w:color="f3f3f3" w:space="0" w:sz="4" w:val="single"/>
+            </w:tcBorders>
+            <w:tcMar>
+              <w:top w:w="100.0" w:type="dxa"/>
+              <w:left w:w="100.0" w:type="dxa"/>
+              <w:bottom w:w="100.0" w:type="dxa"/>
+              <w:right w:w="100.0" w:type="dxa"/>
+            </w:tcMar>
+          </w:tcPr>
+          <w:p>
+            <w:pPr>
+              <w:contextualSpacing w:val="0"/>
+            </w:pPr>
+            <w:r>
+              <w:rPr>
+                <w:b w:val="1"/>
+                <w:rtl w:val="0"/>
+              </w:rPr>
+              <w:t xml:space="preserve">Figure 1</w:t>
+            </w:r>
+            <w:r>
+              <w:rPr>
+                <w:rtl w:val="0"/>
+              </w:rPr>
+              <w:t xml:space="preserve">. cy3sabiork workflow. The main steps of operation are (1) searching entries in SABIO-RK: Kinetic entries are retrieved from SABIO-RK via calls to the RESTful web services or via searching the web interface and exporting selected entries as SBML. (2) loading entries in cy3sabiork: The exchange format between SABIO-RK and cy3sabiork is SBML. (3) visual exploration of results. The kinetic graphs for the imported entries are generated providing simple access to kinetic information and annotations. An example query with resulting SABIO-RK information and subsequent visualization is shown in </w:t>
+            </w:r>
+            <w:r>
+              <w:rPr>
+                <w:b w:val="1"/>
+                <w:rtl w:val="0"/>
+              </w:rPr>
+              <w:t xml:space="preserve">Figure 2</w:t>
+            </w:r>
+            <w:r>
+              <w:rPr>
+                <w:rtl w:val="0"/>
+              </w:rPr>
+              <w:t xml:space="preserve">.</w:t>
+            </w:r>
+          </w:p>
+        </w:tc>
+      </w:tr>
+    </w:tbl>
+    <w:p>
+      <w:pPr>
+        <w:contextualSpacing w:val="0"/>
+      </w:pPr>
+      <w:r>
+        <w:rPr>
+          <w:rtl w:val="0"/>
+        </w:rPr>
+      </w:r>
+    </w:p>
+    <w:p>
+      <w:pPr>
+        <w:contextualSpacing w:val="0"/>
+      </w:pPr>
+      <w:r>
+        <w:rPr>
+          <w:rtl w:val="0"/>
+        </w:rPr>
+      </w:r>
+    </w:p>
+    <w:p>
+      <w:pPr>
+        <w:ind w:left="0" w:firstLine="0"/>
+        <w:contextualSpacing w:val="0"/>
+      </w:pPr>
+      <w:r>
+        <w:rPr>
+          <w:rtl w:val="0"/>
+        </w:rPr>
+      </w:r>
+    </w:p>
+    <w:p>
+      <w:r>
+        <w:br w:type="page"/>
+      </w:r>
+    </w:p>
+    <w:p>
+      <w:pPr>
+        <w:ind w:left="0" w:firstLine="0"/>
+        <w:contextualSpacing w:val="0"/>
+      </w:pPr>
+      <w:r>
+        <w:rPr>
+          <w:rtl w:val="0"/>
+        </w:rPr>
+      </w:r>
+    </w:p>
+    <w:p>
+      <w:pPr>
+        <w:ind w:left="0" w:firstLine="0"/>
+        <w:contextualSpacing w:val="0"/>
+      </w:pPr>
+      <w:r>
+        <w:rPr>
+          <w:rtl w:val="0"/>
+        </w:rPr>
+      </w:r>
+    </w:p>
+    <w:tbl>
+      <w:tblPr>
+        <w:tblStyle w:val="Table2"/>
         <w:bidi w:val="0"/>
         <w:tblW w:w="9460.0" w:type="dxa"/>
         <w:jc w:val="left"/>
@@ -2000,18 +2120,18 @@
             <w:r>
               <w:drawing>
                 <wp:inline distB="114300" distT="114300" distL="114300" distR="114300">
-                  <wp:extent cx="5867400" cy="4965700"/>
+                  <wp:extent cx="5867400" cy="4572000"/>
                   <wp:effectExtent b="0" l="0" r="0" t="0"/>
-                  <wp:docPr descr="cy3sabiork-Figure1.png" id="4" name="image07.png"/>
+                  <wp:docPr descr="cy3sabiork-kineticEntry.png" id="4" name="image07.png"/>
                   <a:graphic>
                     <a:graphicData uri="http://schemas.openxmlformats.org/drawingml/2006/picture">
                       <pic:pic>
                         <pic:nvPicPr>
-                          <pic:cNvPr descr="cy3sabiork-Figure1.png" id="0" name="image07.png"/>
+                          <pic:cNvPr descr="cy3sabiork-kineticEntry.png" id="0" name="image07.png"/>
                           <pic:cNvPicPr preferRelativeResize="0"/>
                         </pic:nvPicPr>
                         <pic:blipFill>
-                          <a:blip r:embed="rId14"/>
+                          <a:blip r:embed="rId17"/>
                           <a:srcRect b="0" l="0" r="0" t="0"/>
                           <a:stretch>
                             <a:fillRect/>
@@ -2020,7 +2140,7 @@
                         <pic:spPr>
                           <a:xfrm>
                             <a:off x="0" y="0"/>
-                            <a:ext cx="5867400" cy="4965700"/>
+                            <a:ext cx="5867400" cy="4572000"/>
                           </a:xfrm>
                           <a:prstGeom prst="rect"/>
                           <a:ln/>
@@ -2064,47 +2184,51 @@
                 <w:b w:val="1"/>
                 <w:rtl w:val="0"/>
               </w:rPr>
-              <w:t xml:space="preserve">Figure 1</w:t>
-            </w:r>
-            <w:r>
-              <w:rPr>
-                <w:rtl w:val="0"/>
-              </w:rPr>
-              <w:t xml:space="preserve">. Overview of cy3sabiork workflow. </w:t>
+              <w:t xml:space="preserve">Figure 2</w:t>
             </w:r>
             <w:r>
               <w:rPr>
                 <w:b w:val="1"/>
                 <w:rtl w:val="0"/>
               </w:rPr>
-              <w:t xml:space="preserve">A</w:t>
-            </w:r>
-            <w:r>
-              <w:rPr>
-                <w:rtl w:val="0"/>
-              </w:rPr>
-              <w:t xml:space="preserve">) </w:t>
-            </w:r>
-            <w:r>
-              <w:rPr>
-                <w:rtl w:val="0"/>
-              </w:rPr>
-              <w:t xml:space="preserve">Workflow diagram. Kinetic data from SABIO-RK is retrieved via the web services or the web interface. The entries are encoded in SBML, which is read and the CyNetworks for the entries are generated. </w:t>
+              <w:t xml:space="preserve"> </w:t>
+            </w:r>
+            <w:r>
+              <w:rPr>
+                <w:rtl w:val="0"/>
+              </w:rPr>
+              <w:t xml:space="preserve">Overview of kinetic information and visualization for a single SABIO-RK entry. The kinetic entry 14792 for galactokinase (EC:2.7.1.6, UniProtKB:P51570) was retrieved via the web service query </w:t>
+            </w:r>
+            <w:hyperlink r:id="rId18">
+              <w:r>
+                <w:rPr>
+                  <w:color w:val="1155cc"/>
+                  <w:u w:val="single"/>
+                  <w:rtl w:val="0"/>
+                </w:rPr>
+                <w:t xml:space="preserve">http://sabiork.h-its.org/sabioRestWebServices/kineticLaws/14792</w:t>
+              </w:r>
+            </w:hyperlink>
+            <w:r>
+              <w:rPr>
+                <w:rtl w:val="0"/>
+              </w:rPr>
+              <w:t xml:space="preserve"> (the SBML for the entry is available as </w:t>
             </w:r>
             <w:r>
               <w:rPr>
                 <w:b w:val="1"/>
                 <w:rtl w:val="0"/>
               </w:rPr>
-              <w:t xml:space="preserve">B</w:t>
-            </w:r>
-            <w:r>
-              <w:rPr>
-                <w:rtl w:val="0"/>
-              </w:rPr>
-              <w:t xml:space="preserve">) Overview of kinetic data for a single SABIO-RK entry. In the example the data for entry 14792 is displayed  available from </w:t>
-            </w:r>
-            <w:hyperlink r:id="rId15">
+              <w:t xml:space="preserve">Supplementary File 1</w:t>
+            </w:r>
+            <w:r>
+              <w:rPr>
+                <w:rtl w:val="0"/>
+              </w:rPr>
+              <w:t xml:space="preserve">). (A) Overview of kinetic information for SABIO-RK entry (</w:t>
+            </w:r>
+            <w:hyperlink r:id="rId19">
               <w:r>
                 <w:rPr>
                   <w:color w:val="1155cc"/>
@@ -2118,56 +2242,32 @@
               <w:rPr>
                 <w:rtl w:val="0"/>
               </w:rPr>
-              <w:t xml:space="preserve">. </w:t>
-            </w:r>
-            <w:r>
-              <w:rPr>
-                <w:b w:val="1"/>
-                <w:rtl w:val="0"/>
-              </w:rPr>
-              <w:t xml:space="preserve">C</w:t>
-            </w:r>
-            <w:r>
-              <w:rPr>
-                <w:rtl w:val="0"/>
-              </w:rPr>
-              <w:t xml:space="preserve">) cy3sabiork information for entry 14792 retrieved with the web service query </w:t>
-            </w:r>
-            <w:hyperlink r:id="rId16">
-              <w:r>
-                <w:rPr>
-                  <w:color w:val="1155cc"/>
-                  <w:u w:val="single"/>
-                  <w:rtl w:val="0"/>
-                </w:rPr>
-                <w:t xml:space="preserve">http://sabiork.h-its.org/sabioRestWebServices/kineticLaws/14792</w:t>
-              </w:r>
-            </w:hyperlink>
-            <w:r>
-              <w:rPr>
-                <w:rtl w:val="0"/>
-              </w:rPr>
-              <w:t xml:space="preserve"> (the corresponging SBML of the query is available as </w:t>
-            </w:r>
-            <w:r>
-              <w:rPr>
-                <w:b w:val="1"/>
-                <w:rtl w:val="0"/>
-              </w:rPr>
-              <w:t xml:space="preserve">Supplementary File 1</w:t>
-            </w:r>
-            <w:r>
-              <w:rPr>
-                <w:rtl w:val="0"/>
-              </w:rPr>
-              <w:t xml:space="preserve">)</w:t>
+              <w:t xml:space="preserve">) with color coding according to </w:t>
+            </w:r>
+            <w:r>
+              <w:rPr>
+                <w:rtl w:val="0"/>
+              </w:rPr>
+              <w:t xml:space="preserve"> {Wittig2014}. </w:t>
+            </w:r>
+            <w:r>
+              <w:rPr>
+                <w:rtl w:val="0"/>
+              </w:rPr>
+              <w:t xml:space="preserve">(B</w:t>
+            </w:r>
+            <w:r>
+              <w:rPr>
+                <w:rtl w:val="0"/>
+              </w:rPr>
+              <w:t xml:space="preserve">) cy3sabiork information for </w:t>
             </w:r>
             <w:r>
               <w:rPr>
                 <w:rFonts w:ascii="Nova Mono" w:cs="Nova Mono" w:eastAsia="Nova Mono" w:hAnsi="Nova Mono"/>
                 <w:rtl w:val="0"/>
               </w:rPr>
-              <w:t xml:space="preserve">:  [1] Resulting species-reaction-modifier graph. The galacokinase enzyme catalyzes the conversion of D-Galactose + ATP → α-D-Galactose 1-phosphate + ADP. Selecting nodes in the graph provides access to the annotation information and links to databases. ; [2] kinetic graph having additional nodes for the KineticLaw, Parameters and Localization; [3] After selecting the Kinetic Law in the kinetic graph the kinetic law information is displayed in the Results Panel. [4] MIRIAM annotations with respective links to databases, in this case for the selected KineticLaw; [5] Additional annotations with database links.</w:t>
+              <w:t xml:space="preserve">entry 14792:  [1] Resulting species-reaction-modifier graph. The galacokinase enzyme catalyzes the conversion of D-Galactose + ATP → α-D-Galactose 1-phosphate + ADP (see also Substrates, Products and Modifiers in A); [2] kinetic graph with additional nodes for kinetic law, parameters and localization; [3] Selecting nodes in the graphs provides access to the annotation information and links to databases. In the example the kinetic law information is displayed in the Results Panel. [4] MIRIAM annotations with respective links to databases are available via the Results Panel; [5] Additional SABIO-RK annotations in XML for the experimental conditions are displayed in this section.</w:t>
             </w:r>
           </w:p>
         </w:tc>
@@ -2208,7 +2308,7 @@
     </w:p>
     <w:tbl>
       <w:tblPr>
-        <w:tblStyle w:val="Table2"/>
+        <w:tblStyle w:val="Table3"/>
         <w:bidi w:val="0"/>
         <w:tblW w:w="9360.0" w:type="dxa"/>
         <w:jc w:val="left"/>
@@ -2260,16 +2360,16 @@
                 <wp:inline distB="114300" distT="114300" distL="114300" distR="114300">
                   <wp:extent cx="2721769" cy="1814513"/>
                   <wp:effectExtent b="0" l="0" r="0" t="0"/>
-                  <wp:docPr descr="webservice_GUI.png" id="2" name="image05.png"/>
+                  <wp:docPr descr="webservice_GUI.png" id="2" name="image04.png"/>
                   <a:graphic>
                     <a:graphicData uri="http://schemas.openxmlformats.org/drawingml/2006/picture">
                       <pic:pic>
                         <pic:nvPicPr>
-                          <pic:cNvPr descr="webservice_GUI.png" id="0" name="image05.png"/>
+                          <pic:cNvPr descr="webservice_GUI.png" id="0" name="image04.png"/>
                           <pic:cNvPicPr preferRelativeResize="0"/>
                         </pic:nvPicPr>
                         <pic:blipFill>
-                          <a:blip r:embed="rId17"/>
+                          <a:blip r:embed="rId20"/>
                           <a:srcRect b="0" l="0" r="0" t="0"/>
                           <a:stretch>
                             <a:fillRect/>
@@ -2303,7 +2403,7 @@
                           <pic:cNvPicPr preferRelativeResize="0"/>
                         </pic:nvPicPr>
                         <pic:blipFill>
-                          <a:blip r:embed="rId18"/>
+                          <a:blip r:embed="rId21"/>
                           <a:srcRect b="0" l="0" r="0" t="0"/>
                           <a:stretch>
                             <a:fillRect/>
@@ -2357,7 +2457,7 @@
                 <w:b w:val="1"/>
                 <w:rtl w:val="0"/>
               </w:rPr>
-              <w:t xml:space="preserve">Figure 2</w:t>
+              <w:t xml:space="preserve">Figure 3</w:t>
             </w:r>
             <w:r>
               <w:rPr>
@@ -2365,22 +2465,27 @@
               </w:rPr>
               <w:t xml:space="preserve">.</w:t>
             </w:r>
-            <w:commentRangeStart w:id="6"/>
+            <w:commentRangeStart w:id="1"/>
+            <w:commentRangeStart w:id="2"/>
             <w:r>
               <w:rPr>
                 <w:rtl w:val="0"/>
               </w:rPr>
               <w:t xml:space="preserve"> cy3sabiork GUI</w:t>
             </w:r>
-            <w:commentRangeEnd w:id="6"/>
-            <w:r>
-              <w:commentReference w:id="6"/>
-            </w:r>
-            <w:r>
-              <w:rPr>
-                <w:rtl w:val="0"/>
-              </w:rPr>
-              <w:t xml:space="preserve"> for web service queries. A) Query GUI. Queries are performed from the query GUI. B) Kinetic entry GUI. The resulting kinetic data retrived via the web service call are displayed. After clicking okay the kinetic data is imported.</w:t>
+            <w:commentRangeEnd w:id="1"/>
+            <w:r>
+              <w:commentReference w:id="1"/>
+            </w:r>
+            <w:commentRangeEnd w:id="2"/>
+            <w:r>
+              <w:commentReference w:id="2"/>
+            </w:r>
+            <w:r>
+              <w:rPr>
+                <w:rtl w:val="0"/>
+              </w:rPr>
+              <w:t xml:space="preserve"> for web service queries. A) Queries are performed from the query GUI. B) An overview over the available kinetic entries in the SBML response is displayed before they are imported in Cytoscape.</w:t>
             </w:r>
           </w:p>
         </w:tc>
@@ -2388,17 +2493,6 @@
     </w:tbl>
     <w:p>
       <w:pPr>
-        <w:ind w:firstLine="0"/>
-        <w:contextualSpacing w:val="0"/>
-      </w:pPr>
-      <w:r>
-        <w:rPr>
-          <w:rtl w:val="0"/>
-        </w:rPr>
-      </w:r>
-    </w:p>
-    <w:p>
-      <w:pPr>
         <w:ind w:left="-100" w:firstLine="0"/>
         <w:contextualSpacing w:val="0"/>
       </w:pPr>
@@ -2409,6 +2503,11 @@
       </w:r>
     </w:p>
     <w:p>
+      <w:r>
+        <w:br w:type="page"/>
+      </w:r>
+    </w:p>
+    <w:p>
       <w:pPr>
         <w:ind w:left="-100" w:firstLine="0"/>
         <w:contextualSpacing w:val="0"/>
@@ -2417,11 +2516,6 @@
         <w:rPr>
           <w:rtl w:val="0"/>
         </w:rPr>
-      </w:r>
-    </w:p>
-    <w:p>
-      <w:r>
-        <w:br w:type="page"/>
       </w:r>
     </w:p>
     <w:p>
@@ -2448,7 +2542,7 @@
     </w:p>
     <w:tbl>
       <w:tblPr>
-        <w:tblStyle w:val="Table3"/>
+        <w:tblStyle w:val="Table4"/>
         <w:bidi w:val="0"/>
         <w:tblW w:w="9460.0" w:type="dxa"/>
         <w:jc w:val="left"/>
@@ -2497,18 +2591,18 @@
             <w:r>
               <w:drawing>
                 <wp:inline distB="114300" distT="114300" distL="114300" distR="114300">
-                  <wp:extent cx="4662488" cy="3740833"/>
+                  <wp:extent cx="5891213" cy="4724993"/>
                   <wp:effectExtent b="0" l="0" r="0" t="0"/>
-                  <wp:docPr descr="SABIOmdl08Jun2016039_galactose_metabolism.png" id="1" name="image04.png"/>
+                  <wp:docPr descr="SABIOmdl08Jun2016039_galactose_metabolism.png" id="1" name="image02.png"/>
                   <a:graphic>
                     <a:graphicData uri="http://schemas.openxmlformats.org/drawingml/2006/picture">
                       <pic:pic>
                         <pic:nvPicPr>
-                          <pic:cNvPr descr="SABIOmdl08Jun2016039_galactose_metabolism.png" id="0" name="image04.png"/>
+                          <pic:cNvPr descr="SABIOmdl08Jun2016039_galactose_metabolism.png" id="0" name="image02.png"/>
                           <pic:cNvPicPr preferRelativeResize="0"/>
                         </pic:nvPicPr>
                         <pic:blipFill>
-                          <a:blip r:embed="rId19"/>
+                          <a:blip r:embed="rId22"/>
                           <a:srcRect b="0" l="0" r="0" t="0"/>
                           <a:stretch>
                             <a:fillRect/>
@@ -2517,7 +2611,7 @@
                         <pic:spPr>
                           <a:xfrm>
                             <a:off x="0" y="0"/>
-                            <a:ext cx="4662488" cy="3740833"/>
+                            <a:ext cx="5891213" cy="4724993"/>
                           </a:xfrm>
                           <a:prstGeom prst="rect"/>
                           <a:ln/>
@@ -2561,31 +2655,26 @@
                 <w:b w:val="1"/>
                 <w:rtl w:val="0"/>
               </w:rPr>
-              <w:t xml:space="preserve">Figure 3</w:t>
-            </w:r>
-            <w:r>
-              <w:rPr>
-                <w:rtl w:val="0"/>
-              </w:rPr>
-              <w:t xml:space="preserve">. Graph of SABIO-RK kinetic records for the Human galactose metabolism, consisting of 47 entries (query 2016-06-08, Organism=”homo sapiens” &amp; Pathway=”galactose metabolism” &amp; wildtype=True, SBML for query available as </w:t>
-            </w:r>
-            <w:commentRangeStart w:id="7"/>
+              <w:t xml:space="preserve">Figure 4</w:t>
+            </w:r>
+            <w:r>
+              <w:rPr>
+                <w:rtl w:val="0"/>
+              </w:rPr>
+              <w:t xml:space="preserve">. Graph of SABIO-RK kinetic information available for Human galactose metabolism consisting of 47 entries. The resulting SBML of the query is available in </w:t>
+            </w:r>
             <w:r>
               <w:rPr>
                 <w:b w:val="1"/>
                 <w:rtl w:val="0"/>
               </w:rPr>
-              <w:t xml:space="preserve">Supplement S2</w:t>
-            </w:r>
-            <w:commentRangeEnd w:id="7"/>
-            <w:r>
-              <w:commentReference w:id="7"/>
-            </w:r>
-            <w:r>
-              <w:rPr>
-                <w:rtl w:val="0"/>
-              </w:rPr>
-              <w:t xml:space="preserve">). Three clusters can be seen, depending on the localization of the reported protein. The lysosomal reactions are non-canonical reactions in the galactose pathway.</w:t>
+              <w:t xml:space="preserve">Supplementary File S2</w:t>
+            </w:r>
+            <w:r>
+              <w:rPr>
+                <w:rtl w:val="0"/>
+              </w:rPr>
+              <w:t xml:space="preserve">. The resulting kinetic graph consists of three clusters, separated based on the reported localization of the catalyzing enzyme. The lysosomal entries are non-canonical reactions in the galactose metabolism.</w:t>
             </w:r>
           </w:p>
           <w:p>
@@ -2602,27 +2691,22 @@
             <w:pPr>
               <w:contextualSpacing w:val="0"/>
             </w:pPr>
-            <w:r>
-              <w:rPr>
-                <w:rtl w:val="0"/>
-              </w:rPr>
-              <w:t xml:space="preserve">sabiork.h-its.org/sabioRestWebServices/searchKineticLaws/sbml?q=Pathway:"galactose metabolism" AND </w:t>
-            </w:r>
-            <w:commentRangeStart w:id="8"/>
-            <w:r>
-              <w:rPr>
-                <w:rtl w:val="0"/>
-              </w:rPr>
-              <w:t xml:space="preserve">Organism:"homo sapiens"</w:t>
-            </w:r>
-            <w:commentRangeEnd w:id="8"/>
-            <w:r>
-              <w:commentReference w:id="8"/>
-            </w:r>
-            <w:r>
-              <w:rPr>
-                <w:rtl w:val="0"/>
-              </w:rPr>
+            <w:commentRangeStart w:id="3"/>
+            <w:r>
+              <w:rPr>
+                <w:rtl w:val="0"/>
+              </w:rPr>
+              <w:t xml:space="preserve">query</w:t>
+            </w:r>
+            <w:commentRangeEnd w:id="3"/>
+            <w:r>
+              <w:commentReference w:id="3"/>
+            </w:r>
+            <w:r>
+              <w:rPr>
+                <w:rtl w:val="0"/>
+              </w:rPr>
+              <w:t xml:space="preserve"> on 2016-06-08, Organism=”homo sapiens” &amp; Pathway=”galactose metabolism” &amp; wildtype=True</w:t>
             </w:r>
           </w:p>
           <w:p>
@@ -2633,6 +2717,19 @@
               <w:rPr>
                 <w:rtl w:val="0"/>
               </w:rPr>
+              <w:t xml:space="preserve">sabiork.h-its.org/sabioRestWebServices/searchKineticLaws/sbml?q=Pathway:"galactose metabolism" AND </w:t>
+            </w:r>
+            <w:r>
+              <w:rPr>
+                <w:rtl w:val="0"/>
+              </w:rPr>
+              <w:t xml:space="preserve">Organism:"homo sapiens"</w:t>
+            </w:r>
+            <w:r>
+              <w:rPr>
+                <w:rtl w:val="0"/>
+              </w:rPr>
+              <w:t xml:space="preserve"> AND Enzymetype=”wildtype”</w:t>
             </w:r>
           </w:p>
           <w:p>
@@ -2645,6 +2742,16 @@
               </w:rPr>
             </w:r>
           </w:p>
+          <w:p>
+            <w:pPr>
+              <w:contextualSpacing w:val="0"/>
+            </w:pPr>
+            <w:r>
+              <w:rPr>
+                <w:rtl w:val="0"/>
+              </w:rPr>
+            </w:r>
+          </w:p>
         </w:tc>
       </w:tr>
     </w:tbl>
@@ -2654,8 +2761,8 @@
         <w:ind w:left="0" w:firstLine="0"/>
         <w:contextualSpacing w:val="0"/>
       </w:pPr>
-      <w:bookmarkStart w:colFirst="0" w:colLast="0" w:name="h.bqoja6o09fi4" w:id="18"/>
-      <w:bookmarkEnd w:id="18"/>
+      <w:bookmarkStart w:colFirst="0" w:colLast="0" w:name="h.bqoja6o09fi4" w:id="19"/>
+      <w:bookmarkEnd w:id="19"/>
       <w:r>
         <w:rPr>
           <w:rtl w:val="0"/>
@@ -2674,7 +2781,7 @@
 
 <file path=word/comments.xml><?xml version="1.0" encoding="utf-8"?>
 <w:comments xmlns:mc="http://schemas.openxmlformats.org/markup-compatibility/2006" xmlns:o="urn:schemas-microsoft-com:office:office" xmlns:r="http://schemas.openxmlformats.org/officeDocument/2006/relationships" xmlns:m="http://schemas.openxmlformats.org/officeDocument/2006/math" xmlns:v="urn:schemas-microsoft-com:vml" xmlns:wp="http://schemas.openxmlformats.org/drawingml/2006/wordprocessingDrawing" xmlns:w10="urn:schemas-microsoft-com:office:word" xmlns:w="http://schemas.openxmlformats.org/wordprocessingml/2006/main" xmlns:wne="http://schemas.microsoft.com/office/word/2006/wordml" xmlns:sl="http://schemas.openxmlformats.org/schemaLibrary/2006/main" xmlns:a="http://schemas.openxmlformats.org/drawingml/2006/main" xmlns:pic="http://schemas.openxmlformats.org/drawingml/2006/picture" xmlns:c="http://schemas.openxmlformats.org/drawingml/2006/chart" xmlns:lc="http://schemas.openxmlformats.org/drawingml/2006/lockedCanvas" xmlns:dgm="http://schemas.openxmlformats.org/drawingml/2006/diagram" xmlns:wps="http://schemas.microsoft.com/office/word/2010/wordprocessingShape" xmlns:wpg="http://schemas.microsoft.com/office/word/2010/wordprocessingGroup">
-  <w:comment w:author="Matthias König" w:id="7" w:date="2016-06-09T21:09:58Z">
+  <w:comment w:author="Matthias König" w:id="1" w:date="2016-06-10T18:06:29Z">
     <w:p>
       <w:pPr>
         <w:keepNext w:val="0"/>
@@ -2699,11 +2806,11 @@
           <w:vertAlign w:val="baseline"/>
           <w:rtl w:val="0"/>
         </w:rPr>
-        <w:t xml:space="preserve">TODO: update the SBML file for the query</w:t>
+        <w:t xml:space="preserve">TODO: update GUI &amp; integrate with app. In the current version only placeholder images</w:t>
       </w:r>
     </w:p>
   </w:comment>
-  <w:comment w:author="Matthias König" w:id="8" w:date="2016-06-09T21:06:02Z">
+  <w:comment w:author="Matthias König" w:id="2" w:date="2016-06-10T18:06:29Z">
     <w:p>
       <w:pPr>
         <w:keepNext w:val="0"/>
@@ -2728,7 +2835,7 @@
           <w:vertAlign w:val="baseline"/>
           <w:rtl w:val="0"/>
         </w:rPr>
-        <w:t xml:space="preserve">wildtype filtering</w:t>
+        <w:t xml:space="preserve">TODO: implement the full webservice queries, i.e. with key words</w:t>
       </w:r>
     </w:p>
     <w:p>
@@ -2755,11 +2862,25 @@
           <w:vertAlign w:val="baseline"/>
           <w:rtl w:val="0"/>
         </w:rPr>
-        <w:t xml:space="preserve">not working in SABIO-RK with EnzymeType:wildtype</w:t>
-      </w:r>
-    </w:p>
-  </w:comment>
-  <w:comment w:author="Matthias König" w:id="3" w:date="2016-06-08T19:46:20Z">
+        <w:t xml:space="preserve">TODO: implement better GUI for queries (Simple interface for advanced queries)</w:t>
+      </w:r>
+    </w:p>
+    <w:p>
+      <w:pPr>
+        <w:keepNext w:val="0"/>
+        <w:keepLines w:val="0"/>
+        <w:widowControl w:val="0"/>
+        <w:spacing w:after="0" w:before="0" w:line="240" w:lineRule="auto"/>
+        <w:ind w:left="0" w:right="0" w:firstLine="0"/>
+        <w:contextualSpacing w:val="0"/>
+        <w:jc w:val="left"/>
+      </w:pPr>
+      <w:r>
+        <w:rPr>
+          <w:rtl w:val="0"/>
+        </w:rPr>
+      </w:r>
+    </w:p>
     <w:p>
       <w:pPr>
         <w:keepNext w:val="0"/>
@@ -2784,11 +2905,11 @@
           <w:vertAlign w:val="baseline"/>
           <w:rtl w:val="0"/>
         </w:rPr>
-        <w:t xml:space="preserve">TODO: discuss galactose metabolism, provide draft SBML with kinetic record annotations.</w:t>
+        <w:t xml:space="preserve">see https://github.com/matthiaskoenig/cy3sabiork/issues</w:t>
       </w:r>
     </w:p>
   </w:comment>
-  <w:comment w:author="Matthias König" w:id="4" w:date="2016-06-08T22:24:27Z">
+  <w:comment w:author="Matthias König" w:id="0" w:date="2016-06-10T18:27:41Z">
     <w:p>
       <w:pPr>
         <w:keepNext w:val="0"/>
@@ -2813,11 +2934,9 @@
           <w:vertAlign w:val="baseline"/>
           <w:rtl w:val="0"/>
         </w:rPr>
-        <w:t xml:space="preserve">Create supplemental files with corresponding queries</w:t>
-      </w:r>
-    </w:p>
-  </w:comment>
-  <w:comment w:author="Matthias König" w:id="6" w:date="2016-06-09T21:05:30Z">
+        <w:t xml:space="preserve">wildtype filtering</w:t>
+      </w:r>
+    </w:p>
     <w:p>
       <w:pPr>
         <w:keepNext w:val="0"/>
@@ -2842,11 +2961,25 @@
           <w:vertAlign w:val="baseline"/>
           <w:rtl w:val="0"/>
         </w:rPr>
-        <w:t xml:space="preserve">TODO: update GUI &amp; integrate with app</w:t>
-      </w:r>
-    </w:p>
-  </w:comment>
-  <w:comment w:author="Matthias König" w:id="5" w:date="2016-06-09T21:06:31Z">
+        <w:t xml:space="preserve">not working in SABIO-RK with EnzymeType:wildtype</w:t>
+      </w:r>
+    </w:p>
+    <w:p>
+      <w:pPr>
+        <w:keepNext w:val="0"/>
+        <w:keepLines w:val="0"/>
+        <w:widowControl w:val="0"/>
+        <w:spacing w:after="0" w:before="0" w:line="240" w:lineRule="auto"/>
+        <w:ind w:left="0" w:right="0" w:firstLine="0"/>
+        <w:contextualSpacing w:val="0"/>
+        <w:jc w:val="left"/>
+      </w:pPr>
+      <w:r>
+        <w:rPr>
+          <w:rtl w:val="0"/>
+        </w:rPr>
+      </w:r>
+    </w:p>
     <w:p>
       <w:pPr>
         <w:keepNext w:val="0"/>
@@ -2871,11 +3004,25 @@
           <w:vertAlign w:val="baseline"/>
           <w:rtl w:val="0"/>
         </w:rPr>
-        <w:t xml:space="preserve">add cytoscape reference</w:t>
-      </w:r>
-    </w:p>
-  </w:comment>
-  <w:comment w:author="Matthias König" w:id="2" w:date="2016-06-08T19:31:40Z">
+        <w:t xml:space="preserve">TODO: add final query &amp; update Figure 3/4 accordingly</w:t>
+      </w:r>
+    </w:p>
+    <w:p>
+      <w:pPr>
+        <w:keepNext w:val="0"/>
+        <w:keepLines w:val="0"/>
+        <w:widowControl w:val="0"/>
+        <w:spacing w:after="0" w:before="0" w:line="240" w:lineRule="auto"/>
+        <w:ind w:left="0" w:right="0" w:firstLine="0"/>
+        <w:contextualSpacing w:val="0"/>
+        <w:jc w:val="left"/>
+      </w:pPr>
+      <w:r>
+        <w:rPr>
+          <w:rtl w:val="0"/>
+        </w:rPr>
+      </w:r>
+    </w:p>
     <w:p>
       <w:pPr>
         <w:keepNext w:val="0"/>
@@ -2900,9 +3047,11 @@
           <w:vertAlign w:val="baseline"/>
           <w:rtl w:val="0"/>
         </w:rPr>
-        <w:t xml:space="preserve">TODO: implement the full webservice queries, i.e. with key words</w:t>
-      </w:r>
-    </w:p>
+        <w:t xml:space="preserve">TODO: add SBML for final query S2</w:t>
+      </w:r>
+    </w:p>
+  </w:comment>
+  <w:comment w:author="Matthias König" w:id="3" w:date="2016-06-10T18:30:18Z">
     <w:p>
       <w:pPr>
         <w:keepNext w:val="0"/>
@@ -2927,65 +3076,7 @@
           <w:vertAlign w:val="baseline"/>
           <w:rtl w:val="0"/>
         </w:rPr>
-        <w:t xml:space="preserve">TODO: implement better GUI for queries (Simple interface for advanced queries)</w:t>
-      </w:r>
-    </w:p>
-  </w:comment>
-  <w:comment w:author="Matthias König" w:id="0" w:date="2016-06-09T23:11:32Z">
-    <w:p>
-      <w:pPr>
-        <w:keepNext w:val="0"/>
-        <w:keepLines w:val="0"/>
-        <w:widowControl w:val="0"/>
-        <w:spacing w:after="0" w:before="0" w:line="240" w:lineRule="auto"/>
-        <w:ind w:left="0" w:right="0" w:firstLine="0"/>
-        <w:contextualSpacing w:val="0"/>
-        <w:jc w:val="left"/>
-      </w:pPr>
-      <w:r>
-        <w:rPr>
-          <w:rFonts w:ascii="Arial" w:cs="Arial" w:eastAsia="Arial" w:hAnsi="Arial"/>
-          <w:b w:val="0"/>
-          <w:i w:val="0"/>
-          <w:smallCaps w:val="0"/>
-          <w:strike w:val="0"/>
-          <w:color w:val="000000"/>
-          <w:sz w:val="22"/>
-          <w:szCs w:val="22"/>
-          <w:u w:val="none"/>
-          <w:vertAlign w:val="baseline"/>
-          <w:rtl w:val="0"/>
-        </w:rPr>
-        <w:t xml:space="preserve">http://f1000research.com/for-authors/article-guidelines/software-tool-articles</w:t>
-      </w:r>
-    </w:p>
-  </w:comment>
-  <w:comment w:author="Matthias König" w:id="1" w:date="2016-06-09T22:04:24Z">
-    <w:p>
-      <w:pPr>
-        <w:keepNext w:val="0"/>
-        <w:keepLines w:val="0"/>
-        <w:widowControl w:val="0"/>
-        <w:spacing w:after="0" w:before="0" w:line="240" w:lineRule="auto"/>
-        <w:ind w:left="0" w:right="0" w:firstLine="0"/>
-        <w:contextualSpacing w:val="0"/>
-        <w:jc w:val="left"/>
-      </w:pPr>
-      <w:r>
-        <w:rPr>
-          <w:rFonts w:ascii="Arial" w:cs="Arial" w:eastAsia="Arial" w:hAnsi="Arial"/>
-          <w:b w:val="0"/>
-          <w:i w:val="0"/>
-          <w:smallCaps w:val="0"/>
-          <w:strike w:val="0"/>
-          <w:color w:val="000000"/>
-          <w:sz w:val="22"/>
-          <w:szCs w:val="22"/>
-          <w:u w:val="none"/>
-          <w:vertAlign w:val="baseline"/>
-          <w:rtl w:val="0"/>
-        </w:rPr>
-        <w:t xml:space="preserve">In recent years biological databases that contain enzyme and reaction kinetics data to support the modelling and simulation processes have been established: enzyme databases such as BRENDA {Scheer2011} or protein databases such as UniProtKB {UniProtConsortium2011}, which both also store kinetic parameters.”{Wittig2014}</w:t>
+        <w:t xml:space="preserve">fix query, see S1 comments</w:t>
       </w:r>
     </w:p>
   </w:comment>
@@ -3224,5 +3315,24 @@
     <w:tblStylePr w:type="seCell"/>
     <w:tblStylePr w:type="swCell"/>
   </w:style>
+  <w:style w:type="table" w:styleId="Table4">
+    <w:basedOn w:val="TableNormal"/>
+    <w:tblPr>
+      <w:tblStyleRowBandSize w:val="1"/>
+      <w:tblStyleColBandSize w:val="1"/>
+    </w:tblPr>
+    <w:tblStylePr w:type="band1Horz"/>
+    <w:tblStylePr w:type="band1Vert"/>
+    <w:tblStylePr w:type="band2Horz"/>
+    <w:tblStylePr w:type="band2Vert"/>
+    <w:tblStylePr w:type="firstCol"/>
+    <w:tblStylePr w:type="firstRow"/>
+    <w:tblStylePr w:type="lastCol"/>
+    <w:tblStylePr w:type="lastRow"/>
+    <w:tblStylePr w:type="neCell"/>
+    <w:tblStylePr w:type="nwCell"/>
+    <w:tblStylePr w:type="seCell"/>
+    <w:tblStylePr w:type="swCell"/>
+  </w:style>
 </w:styles>
 </file>
</xml_diff>